<commit_message>
Preliminary All Convolutional Net and Transfer Learning
</commit_message>
<xml_diff>
--- a/HO_1001654608_A4/report.docx
+++ b/HO_1001654608_A4/report.docx
@@ -133,39 +133,144 @@
           <w:sz w:val="28"/>
           <w:szCs w:val="28"/>
         </w:rPr>
-        <w:t xml:space="preserve">The following architecture </w:t>
-      </w:r>
-      <w:proofErr w:type="gramStart"/>
+        <w:t xml:space="preserve">The following architecture similar to </w:t>
+      </w:r>
+      <w:proofErr w:type="spellStart"/>
       <w:r>
         <w:rPr>
           <w:sz w:val="28"/>
           <w:szCs w:val="28"/>
         </w:rPr>
-        <w:t>similar to</w:t>
-      </w:r>
-      <w:proofErr w:type="gramEnd"/>
+        <w:t>AlexNet</w:t>
+      </w:r>
+      <w:proofErr w:type="spellEnd"/>
       <w:r>
         <w:rPr>
           <w:sz w:val="28"/>
           <w:szCs w:val="28"/>
         </w:rPr>
-        <w:t xml:space="preserve"> </w:t>
-      </w:r>
-      <w:proofErr w:type="spellStart"/>
-      <w:r>
+        <w:t xml:space="preserve"> was used:</w:t>
+      </w:r>
+    </w:p>
+    <w:p>
+      <w:pPr>
         <w:rPr>
           <w:sz w:val="28"/>
           <w:szCs w:val="28"/>
         </w:rPr>
-        <w:t>AlexNet</w:t>
-      </w:r>
-      <w:proofErr w:type="spellEnd"/>
-      <w:r>
+      </w:pPr>
+    </w:p>
+    <w:p>
+      <w:pPr>
         <w:rPr>
           <w:sz w:val="28"/>
           <w:szCs w:val="28"/>
         </w:rPr>
-        <w:t xml:space="preserve"> was used:</w:t>
+      </w:pPr>
+    </w:p>
+    <w:p>
+      <w:pPr>
+        <w:rPr>
+          <w:b/>
+          <w:bCs/>
+          <w:sz w:val="32"/>
+          <w:szCs w:val="32"/>
+        </w:rPr>
+      </w:pPr>
+      <w:r>
+        <w:rPr>
+          <w:b/>
+          <w:bCs/>
+          <w:sz w:val="32"/>
+          <w:szCs w:val="32"/>
+        </w:rPr>
+        <w:t>Training Loss</w:t>
+      </w:r>
+    </w:p>
+    <w:p>
+      <w:pPr>
+        <w:rPr>
+          <w:b/>
+          <w:bCs/>
+          <w:sz w:val="32"/>
+          <w:szCs w:val="32"/>
+        </w:rPr>
+      </w:pPr>
+      <w:r>
+        <w:rPr>
+          <w:b/>
+          <w:bCs/>
+          <w:sz w:val="32"/>
+          <w:szCs w:val="32"/>
+        </w:rPr>
+        <w:t>Validation Loss</w:t>
+      </w:r>
+    </w:p>
+    <w:p>
+      <w:pPr>
+        <w:rPr>
+          <w:b/>
+          <w:bCs/>
+          <w:sz w:val="32"/>
+          <w:szCs w:val="32"/>
+        </w:rPr>
+      </w:pPr>
+      <w:r>
+        <w:rPr>
+          <w:b/>
+          <w:bCs/>
+          <w:sz w:val="32"/>
+          <w:szCs w:val="32"/>
+        </w:rPr>
+        <w:t>Final Test Accuracy</w:t>
+      </w:r>
+    </w:p>
+    <w:p>
+      <w:pPr>
+        <w:rPr>
+          <w:b/>
+          <w:bCs/>
+          <w:sz w:val="32"/>
+          <w:szCs w:val="32"/>
+        </w:rPr>
+      </w:pPr>
+    </w:p>
+    <w:p>
+      <w:pPr>
+        <w:rPr>
+          <w:b/>
+          <w:bCs/>
+          <w:sz w:val="36"/>
+          <w:szCs w:val="36"/>
+        </w:rPr>
+      </w:pPr>
+      <w:r>
+        <w:rPr>
+          <w:b/>
+          <w:bCs/>
+          <w:sz w:val="36"/>
+          <w:szCs w:val="36"/>
+        </w:rPr>
+        <w:t>All Convolutional Net</w:t>
+      </w:r>
+    </w:p>
+    <w:p>
+      <w:pPr>
+        <w:rPr>
+          <w:b/>
+          <w:bCs/>
+          <w:sz w:val="32"/>
+          <w:szCs w:val="32"/>
+        </w:rPr>
+      </w:pPr>
+      <w:r>
+        <w:rPr>
+          <w:b/>
+          <w:bCs/>
+          <w:sz w:val="32"/>
+          <w:szCs w:val="32"/>
+        </w:rPr>
+        <w:t>Chosen Architecture</w:t>
       </w:r>
     </w:p>
     <w:p>
@@ -240,6 +345,16 @@
         </w:rPr>
         <w:t>Final Test Accuracy</w:t>
       </w:r>
+    </w:p>
+    <w:p>
+      <w:pPr>
+        <w:rPr>
+          <w:b/>
+          <w:bCs/>
+          <w:sz w:val="32"/>
+          <w:szCs w:val="32"/>
+        </w:rPr>
+      </w:pPr>
     </w:p>
     <w:sectPr>
       <w:headerReference w:type="default" r:id="rId9"/>

</xml_diff>

<commit_message>
fixed print and increased epochs
</commit_message>
<xml_diff>
--- a/HO_1001654608_A4/report.docx
+++ b/HO_1001654608_A4/report.docx
@@ -88,52 +88,227 @@
         <w:rPr>
           <w:b/>
           <w:bCs/>
-          <w:sz w:val="36"/>
-          <w:szCs w:val="36"/>
-        </w:rPr>
-      </w:pPr>
-      <w:r>
+          <w:sz w:val="40"/>
+          <w:szCs w:val="40"/>
+        </w:rPr>
+      </w:pPr>
+      <w:r>
+        <w:rPr>
+          <w:b/>
+          <w:bCs/>
+          <w:sz w:val="40"/>
+          <w:szCs w:val="40"/>
+        </w:rPr>
+        <w:t>Hyperparameters</w:t>
+      </w:r>
+    </w:p>
+    <w:p>
+      <w:pPr>
+        <w:rPr>
+          <w:sz w:val="28"/>
+          <w:szCs w:val="28"/>
+        </w:rPr>
+      </w:pPr>
+      <w:r>
+        <w:rPr>
+          <w:sz w:val="28"/>
+          <w:szCs w:val="28"/>
+        </w:rPr>
+        <w:t>Number of target classes = 101</w:t>
+      </w:r>
+    </w:p>
+    <w:p>
+      <w:pPr>
+        <w:rPr>
+          <w:sz w:val="28"/>
+          <w:szCs w:val="28"/>
+        </w:rPr>
+      </w:pPr>
+      <w:r>
+        <w:rPr>
+          <w:sz w:val="28"/>
+          <w:szCs w:val="28"/>
+        </w:rPr>
+        <w:t xml:space="preserve">Path to food dataset = </w:t>
+      </w:r>
+      <w:proofErr w:type="gramStart"/>
+      <w:r>
+        <w:rPr>
+          <w:sz w:val="28"/>
+          <w:szCs w:val="28"/>
+        </w:rPr>
+        <w:t>“./</w:t>
+      </w:r>
+      <w:proofErr w:type="gramEnd"/>
+      <w:r>
+        <w:rPr>
+          <w:sz w:val="28"/>
+          <w:szCs w:val="28"/>
+        </w:rPr>
+        <w:t>data/food/”</w:t>
+      </w:r>
+    </w:p>
+    <w:p>
+      <w:pPr>
+        <w:rPr>
+          <w:sz w:val="28"/>
+          <w:szCs w:val="28"/>
+        </w:rPr>
+      </w:pPr>
+      <w:r>
+        <w:rPr>
+          <w:sz w:val="28"/>
+          <w:szCs w:val="28"/>
+        </w:rPr>
+        <w:t>Batch size = 25</w:t>
+      </w:r>
+    </w:p>
+    <w:p>
+      <w:pPr>
+        <w:rPr>
+          <w:sz w:val="28"/>
+          <w:szCs w:val="28"/>
+        </w:rPr>
+      </w:pPr>
+      <w:r>
+        <w:rPr>
+          <w:sz w:val="28"/>
+          <w:szCs w:val="28"/>
+        </w:rPr>
+        <w:t>Number of workers = 4</w:t>
+      </w:r>
+    </w:p>
+    <w:p>
+      <w:pPr>
+        <w:rPr>
+          <w:sz w:val="28"/>
+          <w:szCs w:val="28"/>
+        </w:rPr>
+      </w:pPr>
+      <w:r>
+        <w:rPr>
+          <w:sz w:val="28"/>
+          <w:szCs w:val="28"/>
+        </w:rPr>
+        <w:t>Number of GPUs = 1</w:t>
+      </w:r>
+    </w:p>
+    <w:p>
+      <w:pPr>
+        <w:rPr>
+          <w:sz w:val="28"/>
+          <w:szCs w:val="28"/>
+        </w:rPr>
+      </w:pPr>
+      <w:r>
+        <w:rPr>
+          <w:sz w:val="28"/>
+          <w:szCs w:val="28"/>
+        </w:rPr>
+        <w:t>Maximum epochs = 5</w:t>
+      </w:r>
+    </w:p>
+    <w:p>
+      <w:pPr>
+        <w:rPr>
+          <w:sz w:val="28"/>
+          <w:szCs w:val="28"/>
+        </w:rPr>
+      </w:pPr>
+      <w:r>
+        <w:rPr>
+          <w:sz w:val="28"/>
+          <w:szCs w:val="28"/>
+        </w:rPr>
+        <w:t>Learning rate = 1e-3</w:t>
+      </w:r>
+    </w:p>
+    <w:p>
+      <w:pPr>
         <w:rPr>
           <w:b/>
           <w:bCs/>
           <w:sz w:val="36"/>
           <w:szCs w:val="36"/>
         </w:rPr>
-        <w:t>Basic CNN</w:t>
-      </w:r>
+      </w:pPr>
     </w:p>
     <w:p>
       <w:pPr>
         <w:rPr>
           <w:b/>
           <w:bCs/>
-          <w:sz w:val="32"/>
-          <w:szCs w:val="32"/>
+          <w:sz w:val="40"/>
+          <w:szCs w:val="40"/>
         </w:rPr>
       </w:pPr>
       <w:r>
         <w:rPr>
           <w:b/>
           <w:bCs/>
+          <w:sz w:val="40"/>
+          <w:szCs w:val="40"/>
+        </w:rPr>
+        <w:t>Basic CNN</w:t>
+      </w:r>
+    </w:p>
+    <w:p>
+      <w:pPr>
+        <w:rPr>
+          <w:i/>
+          <w:iCs/>
+          <w:sz w:val="32"/>
+          <w:szCs w:val="32"/>
+        </w:rPr>
+      </w:pPr>
+      <w:r>
+        <w:rPr>
+          <w:i/>
+          <w:iCs/>
           <w:sz w:val="32"/>
           <w:szCs w:val="32"/>
         </w:rPr>
         <w:t>Chosen Architecture</w:t>
       </w:r>
-    </w:p>
-    <w:p>
-      <w:pPr>
-        <w:rPr>
-          <w:sz w:val="28"/>
-          <w:szCs w:val="28"/>
-        </w:rPr>
-      </w:pPr>
-      <w:r>
-        <w:rPr>
-          <w:sz w:val="28"/>
-          <w:szCs w:val="28"/>
-        </w:rPr>
-        <w:t xml:space="preserve">The following architecture similar to </w:t>
+      <w:r>
+        <w:rPr>
+          <w:i/>
+          <w:iCs/>
+          <w:sz w:val="32"/>
+          <w:szCs w:val="32"/>
+        </w:rPr>
+        <w:t>:</w:t>
+      </w:r>
+    </w:p>
+    <w:p>
+      <w:pPr>
+        <w:rPr>
+          <w:sz w:val="28"/>
+          <w:szCs w:val="28"/>
+        </w:rPr>
+      </w:pPr>
+      <w:r>
+        <w:rPr>
+          <w:sz w:val="28"/>
+          <w:szCs w:val="28"/>
+        </w:rPr>
+        <w:t xml:space="preserve">The following architecture </w:t>
+      </w:r>
+      <w:proofErr w:type="gramStart"/>
+      <w:r>
+        <w:rPr>
+          <w:sz w:val="28"/>
+          <w:szCs w:val="28"/>
+        </w:rPr>
+        <w:t>similar to</w:t>
+      </w:r>
+      <w:proofErr w:type="gramEnd"/>
+      <w:r>
+        <w:rPr>
+          <w:sz w:val="28"/>
+          <w:szCs w:val="28"/>
+        </w:rPr>
+        <w:t xml:space="preserve"> </w:t>
       </w:r>
       <w:proofErr w:type="spellStart"/>
       <w:r>
@@ -154,19 +329,800 @@
     </w:p>
     <w:p>
       <w:pPr>
-        <w:rPr>
-          <w:sz w:val="28"/>
-          <w:szCs w:val="28"/>
-        </w:rPr>
-      </w:pPr>
-    </w:p>
-    <w:p>
-      <w:pPr>
-        <w:rPr>
-          <w:sz w:val="28"/>
-          <w:szCs w:val="28"/>
-        </w:rPr>
-      </w:pPr>
+        <w:pStyle w:val="ListParagraph"/>
+        <w:numPr>
+          <w:ilvl w:val="0"/>
+          <w:numId w:val="1"/>
+        </w:numPr>
+        <w:rPr>
+          <w:sz w:val="28"/>
+          <w:szCs w:val="28"/>
+        </w:rPr>
+      </w:pPr>
+      <w:r>
+        <w:rPr>
+          <w:sz w:val="28"/>
+          <w:szCs w:val="28"/>
+        </w:rPr>
+        <w:t>Convolutional layer with 3 input channels, 8 output channels, and kernel size 11</w:t>
+      </w:r>
+    </w:p>
+    <w:p>
+      <w:pPr>
+        <w:pStyle w:val="ListParagraph"/>
+        <w:numPr>
+          <w:ilvl w:val="0"/>
+          <w:numId w:val="1"/>
+        </w:numPr>
+        <w:rPr>
+          <w:sz w:val="28"/>
+          <w:szCs w:val="28"/>
+        </w:rPr>
+      </w:pPr>
+      <w:proofErr w:type="spellStart"/>
+      <w:r>
+        <w:rPr>
+          <w:sz w:val="28"/>
+          <w:szCs w:val="28"/>
+        </w:rPr>
+        <w:t>ReLU</w:t>
+      </w:r>
+      <w:proofErr w:type="spellEnd"/>
+      <w:r>
+        <w:rPr>
+          <w:sz w:val="28"/>
+          <w:szCs w:val="28"/>
+        </w:rPr>
+        <w:t xml:space="preserve"> activation function</w:t>
+      </w:r>
+    </w:p>
+    <w:p>
+      <w:pPr>
+        <w:pStyle w:val="ListParagraph"/>
+        <w:numPr>
+          <w:ilvl w:val="0"/>
+          <w:numId w:val="1"/>
+        </w:numPr>
+        <w:rPr>
+          <w:sz w:val="28"/>
+          <w:szCs w:val="28"/>
+        </w:rPr>
+      </w:pPr>
+      <w:r>
+        <w:rPr>
+          <w:sz w:val="28"/>
+          <w:szCs w:val="28"/>
+        </w:rPr>
+        <w:t>2D Max pooling with kernel size 2</w:t>
+      </w:r>
+    </w:p>
+    <w:p>
+      <w:pPr>
+        <w:pStyle w:val="ListParagraph"/>
+        <w:numPr>
+          <w:ilvl w:val="0"/>
+          <w:numId w:val="1"/>
+        </w:numPr>
+        <w:rPr>
+          <w:sz w:val="28"/>
+          <w:szCs w:val="28"/>
+        </w:rPr>
+      </w:pPr>
+      <w:r>
+        <w:rPr>
+          <w:sz w:val="28"/>
+          <w:szCs w:val="28"/>
+        </w:rPr>
+        <w:t xml:space="preserve">Convolutional layer with </w:t>
+      </w:r>
+      <w:r>
+        <w:rPr>
+          <w:sz w:val="28"/>
+          <w:szCs w:val="28"/>
+        </w:rPr>
+        <w:t>8</w:t>
+      </w:r>
+      <w:r>
+        <w:rPr>
+          <w:sz w:val="28"/>
+          <w:szCs w:val="28"/>
+        </w:rPr>
+        <w:t xml:space="preserve"> input channels, </w:t>
+      </w:r>
+      <w:r>
+        <w:rPr>
+          <w:sz w:val="28"/>
+          <w:szCs w:val="28"/>
+        </w:rPr>
+        <w:t>32</w:t>
+      </w:r>
+      <w:r>
+        <w:rPr>
+          <w:sz w:val="28"/>
+          <w:szCs w:val="28"/>
+        </w:rPr>
+        <w:t xml:space="preserve"> output channels, and kernel size </w:t>
+      </w:r>
+      <w:r>
+        <w:rPr>
+          <w:sz w:val="28"/>
+          <w:szCs w:val="28"/>
+        </w:rPr>
+        <w:t>5</w:t>
+      </w:r>
+    </w:p>
+    <w:p>
+      <w:pPr>
+        <w:pStyle w:val="ListParagraph"/>
+        <w:numPr>
+          <w:ilvl w:val="0"/>
+          <w:numId w:val="1"/>
+        </w:numPr>
+        <w:rPr>
+          <w:sz w:val="28"/>
+          <w:szCs w:val="28"/>
+        </w:rPr>
+      </w:pPr>
+      <w:proofErr w:type="spellStart"/>
+      <w:r>
+        <w:rPr>
+          <w:sz w:val="28"/>
+          <w:szCs w:val="28"/>
+        </w:rPr>
+        <w:t>ReLU</w:t>
+      </w:r>
+      <w:proofErr w:type="spellEnd"/>
+      <w:r>
+        <w:rPr>
+          <w:sz w:val="28"/>
+          <w:szCs w:val="28"/>
+        </w:rPr>
+        <w:t xml:space="preserve"> activation function</w:t>
+      </w:r>
+    </w:p>
+    <w:p>
+      <w:pPr>
+        <w:pStyle w:val="ListParagraph"/>
+        <w:numPr>
+          <w:ilvl w:val="0"/>
+          <w:numId w:val="1"/>
+        </w:numPr>
+        <w:rPr>
+          <w:sz w:val="28"/>
+          <w:szCs w:val="28"/>
+        </w:rPr>
+      </w:pPr>
+      <w:r>
+        <w:rPr>
+          <w:sz w:val="28"/>
+          <w:szCs w:val="28"/>
+        </w:rPr>
+        <w:t>2D Max pooling with kernel size</w:t>
+      </w:r>
+      <w:r>
+        <w:rPr>
+          <w:sz w:val="28"/>
+          <w:szCs w:val="28"/>
+        </w:rPr>
+        <w:t xml:space="preserve"> 3</w:t>
+      </w:r>
+    </w:p>
+    <w:p>
+      <w:pPr>
+        <w:pStyle w:val="ListParagraph"/>
+        <w:numPr>
+          <w:ilvl w:val="0"/>
+          <w:numId w:val="1"/>
+        </w:numPr>
+        <w:rPr>
+          <w:sz w:val="28"/>
+          <w:szCs w:val="28"/>
+        </w:rPr>
+      </w:pPr>
+      <w:r>
+        <w:rPr>
+          <w:sz w:val="28"/>
+          <w:szCs w:val="28"/>
+        </w:rPr>
+        <w:lastRenderedPageBreak/>
+        <w:t>Convolutional layer with 3</w:t>
+      </w:r>
+      <w:r>
+        <w:rPr>
+          <w:sz w:val="28"/>
+          <w:szCs w:val="28"/>
+        </w:rPr>
+        <w:t>2</w:t>
+      </w:r>
+      <w:r>
+        <w:rPr>
+          <w:sz w:val="28"/>
+          <w:szCs w:val="28"/>
+        </w:rPr>
+        <w:t xml:space="preserve"> input channels, </w:t>
+      </w:r>
+      <w:r>
+        <w:rPr>
+          <w:sz w:val="28"/>
+          <w:szCs w:val="28"/>
+        </w:rPr>
+        <w:t>12</w:t>
+      </w:r>
+      <w:r>
+        <w:rPr>
+          <w:sz w:val="28"/>
+          <w:szCs w:val="28"/>
+        </w:rPr>
+        <w:t xml:space="preserve">8 output channels, and kernel size </w:t>
+      </w:r>
+      <w:r>
+        <w:rPr>
+          <w:sz w:val="28"/>
+          <w:szCs w:val="28"/>
+        </w:rPr>
+        <w:t>3</w:t>
+      </w:r>
+    </w:p>
+    <w:p>
+      <w:pPr>
+        <w:pStyle w:val="ListParagraph"/>
+        <w:numPr>
+          <w:ilvl w:val="0"/>
+          <w:numId w:val="1"/>
+        </w:numPr>
+        <w:rPr>
+          <w:sz w:val="28"/>
+          <w:szCs w:val="28"/>
+        </w:rPr>
+      </w:pPr>
+      <w:proofErr w:type="spellStart"/>
+      <w:r>
+        <w:rPr>
+          <w:sz w:val="28"/>
+          <w:szCs w:val="28"/>
+        </w:rPr>
+        <w:t>ReLU</w:t>
+      </w:r>
+      <w:proofErr w:type="spellEnd"/>
+      <w:r>
+        <w:rPr>
+          <w:sz w:val="28"/>
+          <w:szCs w:val="28"/>
+        </w:rPr>
+        <w:t xml:space="preserve"> activation function</w:t>
+      </w:r>
+    </w:p>
+    <w:p>
+      <w:pPr>
+        <w:pStyle w:val="ListParagraph"/>
+        <w:numPr>
+          <w:ilvl w:val="0"/>
+          <w:numId w:val="1"/>
+        </w:numPr>
+        <w:rPr>
+          <w:sz w:val="28"/>
+          <w:szCs w:val="28"/>
+        </w:rPr>
+      </w:pPr>
+      <w:r>
+        <w:rPr>
+          <w:sz w:val="28"/>
+          <w:szCs w:val="28"/>
+        </w:rPr>
+        <w:t xml:space="preserve">2D Max pooling with kernel size </w:t>
+      </w:r>
+      <w:r>
+        <w:rPr>
+          <w:sz w:val="28"/>
+          <w:szCs w:val="28"/>
+        </w:rPr>
+        <w:t>2</w:t>
+      </w:r>
+    </w:p>
+    <w:p>
+      <w:pPr>
+        <w:pStyle w:val="ListParagraph"/>
+        <w:numPr>
+          <w:ilvl w:val="0"/>
+          <w:numId w:val="1"/>
+        </w:numPr>
+        <w:rPr>
+          <w:sz w:val="28"/>
+          <w:szCs w:val="28"/>
+        </w:rPr>
+      </w:pPr>
+      <w:r>
+        <w:rPr>
+          <w:sz w:val="28"/>
+          <w:szCs w:val="28"/>
+        </w:rPr>
+        <w:t xml:space="preserve"> </w:t>
+      </w:r>
+      <w:r>
+        <w:rPr>
+          <w:sz w:val="28"/>
+          <w:szCs w:val="28"/>
+        </w:rPr>
+        <w:t>Fully</w:t>
+      </w:r>
+      <w:r>
+        <w:rPr>
+          <w:sz w:val="28"/>
+          <w:szCs w:val="28"/>
+        </w:rPr>
+        <w:t xml:space="preserve"> connected layer using</w:t>
+      </w:r>
+      <w:r>
+        <w:rPr>
+          <w:sz w:val="28"/>
+          <w:szCs w:val="28"/>
+        </w:rPr>
+        <w:t xml:space="preserve"> 32758 input features and 1152 output features</w:t>
+      </w:r>
+    </w:p>
+    <w:p>
+      <w:pPr>
+        <w:pStyle w:val="ListParagraph"/>
+        <w:numPr>
+          <w:ilvl w:val="0"/>
+          <w:numId w:val="1"/>
+        </w:numPr>
+        <w:rPr>
+          <w:sz w:val="28"/>
+          <w:szCs w:val="28"/>
+        </w:rPr>
+      </w:pPr>
+      <w:proofErr w:type="spellStart"/>
+      <w:r>
+        <w:rPr>
+          <w:sz w:val="28"/>
+          <w:szCs w:val="28"/>
+        </w:rPr>
+        <w:t>ReLU</w:t>
+      </w:r>
+      <w:proofErr w:type="spellEnd"/>
+      <w:r>
+        <w:rPr>
+          <w:sz w:val="28"/>
+          <w:szCs w:val="28"/>
+        </w:rPr>
+        <w:t xml:space="preserve"> activation function</w:t>
+      </w:r>
+    </w:p>
+    <w:p>
+      <w:pPr>
+        <w:pStyle w:val="ListParagraph"/>
+        <w:numPr>
+          <w:ilvl w:val="0"/>
+          <w:numId w:val="1"/>
+        </w:numPr>
+        <w:rPr>
+          <w:sz w:val="28"/>
+          <w:szCs w:val="28"/>
+        </w:rPr>
+      </w:pPr>
+      <w:r>
+        <w:rPr>
+          <w:sz w:val="28"/>
+          <w:szCs w:val="28"/>
+        </w:rPr>
+        <w:t>Fully</w:t>
+      </w:r>
+      <w:r>
+        <w:rPr>
+          <w:sz w:val="28"/>
+          <w:szCs w:val="28"/>
+        </w:rPr>
+        <w:t xml:space="preserve"> connected layer using </w:t>
+      </w:r>
+      <w:r>
+        <w:rPr>
+          <w:sz w:val="28"/>
+          <w:szCs w:val="28"/>
+        </w:rPr>
+        <w:t>1152</w:t>
+      </w:r>
+      <w:r>
+        <w:rPr>
+          <w:sz w:val="28"/>
+          <w:szCs w:val="28"/>
+        </w:rPr>
+        <w:t xml:space="preserve"> input features and </w:t>
+      </w:r>
+      <w:r>
+        <w:rPr>
+          <w:sz w:val="28"/>
+          <w:szCs w:val="28"/>
+        </w:rPr>
+        <w:t xml:space="preserve">576 </w:t>
+      </w:r>
+      <w:r>
+        <w:rPr>
+          <w:sz w:val="28"/>
+          <w:szCs w:val="28"/>
+        </w:rPr>
+        <w:t>output features</w:t>
+      </w:r>
+    </w:p>
+    <w:p>
+      <w:pPr>
+        <w:pStyle w:val="ListParagraph"/>
+        <w:numPr>
+          <w:ilvl w:val="0"/>
+          <w:numId w:val="1"/>
+        </w:numPr>
+        <w:rPr>
+          <w:sz w:val="28"/>
+          <w:szCs w:val="28"/>
+        </w:rPr>
+      </w:pPr>
+      <w:proofErr w:type="spellStart"/>
+      <w:r>
+        <w:rPr>
+          <w:sz w:val="28"/>
+          <w:szCs w:val="28"/>
+        </w:rPr>
+        <w:t>ReLU</w:t>
+      </w:r>
+      <w:proofErr w:type="spellEnd"/>
+      <w:r>
+        <w:rPr>
+          <w:sz w:val="28"/>
+          <w:szCs w:val="28"/>
+        </w:rPr>
+        <w:t xml:space="preserve"> activation function</w:t>
+      </w:r>
+    </w:p>
+    <w:p>
+      <w:pPr>
+        <w:pStyle w:val="ListParagraph"/>
+        <w:numPr>
+          <w:ilvl w:val="0"/>
+          <w:numId w:val="1"/>
+        </w:numPr>
+        <w:rPr>
+          <w:sz w:val="28"/>
+          <w:szCs w:val="28"/>
+        </w:rPr>
+      </w:pPr>
+      <w:r>
+        <w:rPr>
+          <w:sz w:val="28"/>
+          <w:szCs w:val="28"/>
+        </w:rPr>
+        <w:t>Fully</w:t>
+      </w:r>
+      <w:r>
+        <w:rPr>
+          <w:sz w:val="28"/>
+          <w:szCs w:val="28"/>
+        </w:rPr>
+        <w:t xml:space="preserve"> connected layer using </w:t>
+      </w:r>
+      <w:r>
+        <w:rPr>
+          <w:sz w:val="28"/>
+          <w:szCs w:val="28"/>
+        </w:rPr>
+        <w:t xml:space="preserve">576 </w:t>
+      </w:r>
+      <w:r>
+        <w:rPr>
+          <w:sz w:val="28"/>
+          <w:szCs w:val="28"/>
+        </w:rPr>
+        <w:t xml:space="preserve">input features and </w:t>
+      </w:r>
+      <w:r>
+        <w:rPr>
+          <w:sz w:val="28"/>
+          <w:szCs w:val="28"/>
+        </w:rPr>
+        <w:t>256</w:t>
+      </w:r>
+      <w:r>
+        <w:rPr>
+          <w:sz w:val="28"/>
+          <w:szCs w:val="28"/>
+        </w:rPr>
+        <w:t xml:space="preserve"> output features</w:t>
+      </w:r>
+    </w:p>
+    <w:p>
+      <w:pPr>
+        <w:pStyle w:val="ListParagraph"/>
+        <w:numPr>
+          <w:ilvl w:val="0"/>
+          <w:numId w:val="1"/>
+        </w:numPr>
+        <w:rPr>
+          <w:sz w:val="28"/>
+          <w:szCs w:val="28"/>
+        </w:rPr>
+      </w:pPr>
+      <w:proofErr w:type="spellStart"/>
+      <w:r>
+        <w:rPr>
+          <w:sz w:val="28"/>
+          <w:szCs w:val="28"/>
+        </w:rPr>
+        <w:t>ReLU</w:t>
+      </w:r>
+      <w:proofErr w:type="spellEnd"/>
+      <w:r>
+        <w:rPr>
+          <w:sz w:val="28"/>
+          <w:szCs w:val="28"/>
+        </w:rPr>
+        <w:t xml:space="preserve"> activation function</w:t>
+      </w:r>
+    </w:p>
+    <w:p>
+      <w:pPr>
+        <w:pStyle w:val="ListParagraph"/>
+        <w:numPr>
+          <w:ilvl w:val="0"/>
+          <w:numId w:val="1"/>
+        </w:numPr>
+        <w:rPr>
+          <w:sz w:val="28"/>
+          <w:szCs w:val="28"/>
+        </w:rPr>
+      </w:pPr>
+      <w:r>
+        <w:rPr>
+          <w:sz w:val="28"/>
+          <w:szCs w:val="28"/>
+        </w:rPr>
+        <w:t>Fully</w:t>
+      </w:r>
+      <w:r>
+        <w:rPr>
+          <w:sz w:val="28"/>
+          <w:szCs w:val="28"/>
+        </w:rPr>
+        <w:t xml:space="preserve"> connected layer using </w:t>
+      </w:r>
+      <w:r>
+        <w:rPr>
+          <w:sz w:val="28"/>
+          <w:szCs w:val="28"/>
+        </w:rPr>
+        <w:t>256</w:t>
+      </w:r>
+      <w:r>
+        <w:rPr>
+          <w:sz w:val="28"/>
+          <w:szCs w:val="28"/>
+        </w:rPr>
+        <w:t xml:space="preserve"> input features and </w:t>
+      </w:r>
+      <w:r>
+        <w:rPr>
+          <w:sz w:val="28"/>
+          <w:szCs w:val="28"/>
+        </w:rPr>
+        <w:t>101</w:t>
+      </w:r>
+      <w:r>
+        <w:rPr>
+          <w:sz w:val="28"/>
+          <w:szCs w:val="28"/>
+        </w:rPr>
+        <w:t xml:space="preserve"> output features</w:t>
+      </w:r>
+    </w:p>
+    <w:p>
+      <w:pPr>
+        <w:rPr>
+          <w:sz w:val="28"/>
+          <w:szCs w:val="28"/>
+        </w:rPr>
+      </w:pPr>
+      <w:r>
+        <w:rPr>
+          <w:sz w:val="28"/>
+          <w:szCs w:val="28"/>
+        </w:rPr>
+        <w:drawing>
+          <wp:inline distT="0" distB="0" distL="0" distR="0" wp14:anchorId="3753AB94" wp14:editId="2192D9B4">
+            <wp:extent cx="3962400" cy="1695067"/>
+            <wp:effectExtent l="0" t="0" r="0" b="635"/>
+            <wp:docPr id="2" name="Picture 2" descr="Text&#10;&#10;Description automatically generated"/>
+            <wp:cNvGraphicFramePr>
+              <a:graphicFrameLocks xmlns:a="http://schemas.openxmlformats.org/drawingml/2006/main" noChangeAspect="1"/>
+            </wp:cNvGraphicFramePr>
+            <a:graphic xmlns:a="http://schemas.openxmlformats.org/drawingml/2006/main">
+              <a:graphicData uri="http://schemas.openxmlformats.org/drawingml/2006/picture">
+                <pic:pic xmlns:pic="http://schemas.openxmlformats.org/drawingml/2006/picture">
+                  <pic:nvPicPr>
+                    <pic:cNvPr id="2" name="Picture 2" descr="Text&#10;&#10;Description automatically generated"/>
+                    <pic:cNvPicPr/>
+                  </pic:nvPicPr>
+                  <pic:blipFill>
+                    <a:blip r:embed="rId10"/>
+                    <a:stretch>
+                      <a:fillRect/>
+                    </a:stretch>
+                  </pic:blipFill>
+                  <pic:spPr>
+                    <a:xfrm>
+                      <a:off x="0" y="0"/>
+                      <a:ext cx="3987666" cy="1705876"/>
+                    </a:xfrm>
+                    <a:prstGeom prst="rect">
+                      <a:avLst/>
+                    </a:prstGeom>
+                  </pic:spPr>
+                </pic:pic>
+              </a:graphicData>
+            </a:graphic>
+          </wp:inline>
+        </w:drawing>
+      </w:r>
+    </w:p>
+    <w:p>
+      <w:pPr>
+        <w:rPr>
+          <w:sz w:val="28"/>
+          <w:szCs w:val="28"/>
+        </w:rPr>
+      </w:pPr>
+    </w:p>
+    <w:p>
+      <w:pPr>
+        <w:rPr>
+          <w:i/>
+          <w:iCs/>
+          <w:sz w:val="32"/>
+          <w:szCs w:val="32"/>
+        </w:rPr>
+      </w:pPr>
+      <w:r>
+        <w:rPr>
+          <w:i/>
+          <w:iCs/>
+          <w:sz w:val="32"/>
+          <w:szCs w:val="32"/>
+        </w:rPr>
+        <w:t>Training Loss</w:t>
+      </w:r>
+      <w:r>
+        <w:rPr>
+          <w:i/>
+          <w:iCs/>
+          <w:sz w:val="32"/>
+          <w:szCs w:val="32"/>
+        </w:rPr>
+        <w:t>:</w:t>
+      </w:r>
+    </w:p>
+    <w:p>
+      <w:pPr>
+        <w:rPr>
+          <w:i/>
+          <w:iCs/>
+          <w:sz w:val="32"/>
+          <w:szCs w:val="32"/>
+        </w:rPr>
+      </w:pPr>
+      <w:r>
+        <w:rPr>
+          <w:i/>
+          <w:iCs/>
+          <w:sz w:val="32"/>
+          <w:szCs w:val="32"/>
+        </w:rPr>
+        <w:t>Validation Lo</w:t>
+      </w:r>
+      <w:r>
+        <w:rPr>
+          <w:i/>
+          <w:iCs/>
+          <w:sz w:val="32"/>
+          <w:szCs w:val="32"/>
+        </w:rPr>
+        <w:t>s</w:t>
+      </w:r>
+      <w:r>
+        <w:rPr>
+          <w:i/>
+          <w:iCs/>
+          <w:sz w:val="32"/>
+          <w:szCs w:val="32"/>
+        </w:rPr>
+        <w:t>s</w:t>
+      </w:r>
+      <w:r>
+        <w:rPr>
+          <w:i/>
+          <w:iCs/>
+          <w:sz w:val="32"/>
+          <w:szCs w:val="32"/>
+        </w:rPr>
+        <w:t>:</w:t>
+      </w:r>
+    </w:p>
+    <w:p>
+      <w:pPr>
+        <w:rPr>
+          <w:i/>
+          <w:iCs/>
+          <w:sz w:val="32"/>
+          <w:szCs w:val="32"/>
+        </w:rPr>
+      </w:pPr>
+      <w:r>
+        <w:rPr>
+          <w:i/>
+          <w:iCs/>
+          <w:sz w:val="32"/>
+          <w:szCs w:val="32"/>
+        </w:rPr>
+        <w:t>Final Test Accuracy</w:t>
+      </w:r>
+      <w:r>
+        <w:rPr>
+          <w:i/>
+          <w:iCs/>
+          <w:sz w:val="32"/>
+          <w:szCs w:val="32"/>
+        </w:rPr>
+        <w:t>:</w:t>
+      </w:r>
+    </w:p>
+    <w:p>
+      <w:pPr>
+        <w:rPr>
+          <w:i/>
+          <w:iCs/>
+          <w:sz w:val="32"/>
+          <w:szCs w:val="32"/>
+        </w:rPr>
+      </w:pPr>
+      <w:r>
+        <w:rPr>
+          <w:i/>
+          <w:iCs/>
+          <w:sz w:val="32"/>
+          <w:szCs w:val="32"/>
+        </w:rPr>
+        <w:drawing>
+          <wp:inline distT="0" distB="0" distL="0" distR="0" wp14:anchorId="0109A6E5" wp14:editId="08AB1DFF">
+            <wp:extent cx="4000081" cy="1295400"/>
+            <wp:effectExtent l="0" t="0" r="635" b="0"/>
+            <wp:docPr id="1" name="Picture 1" descr="Graphical user interface, text, application&#10;&#10;Description automatically generated"/>
+            <wp:cNvGraphicFramePr>
+              <a:graphicFrameLocks xmlns:a="http://schemas.openxmlformats.org/drawingml/2006/main" noChangeAspect="1"/>
+            </wp:cNvGraphicFramePr>
+            <a:graphic xmlns:a="http://schemas.openxmlformats.org/drawingml/2006/main">
+              <a:graphicData uri="http://schemas.openxmlformats.org/drawingml/2006/picture">
+                <pic:pic xmlns:pic="http://schemas.openxmlformats.org/drawingml/2006/picture">
+                  <pic:nvPicPr>
+                    <pic:cNvPr id="1" name="Picture 1" descr="Graphical user interface, text, application&#10;&#10;Description automatically generated"/>
+                    <pic:cNvPicPr/>
+                  </pic:nvPicPr>
+                  <pic:blipFill>
+                    <a:blip r:embed="rId11"/>
+                    <a:stretch>
+                      <a:fillRect/>
+                    </a:stretch>
+                  </pic:blipFill>
+                  <pic:spPr>
+                    <a:xfrm>
+                      <a:off x="0" y="0"/>
+                      <a:ext cx="4011578" cy="1299123"/>
+                    </a:xfrm>
+                    <a:prstGeom prst="rect">
+                      <a:avLst/>
+                    </a:prstGeom>
+                  </pic:spPr>
+                </pic:pic>
+              </a:graphicData>
+            </a:graphic>
+          </wp:inline>
+        </w:drawing>
+      </w:r>
     </w:p>
     <w:p>
       <w:pPr>
@@ -177,52 +1133,722 @@
           <w:szCs w:val="32"/>
         </w:rPr>
       </w:pPr>
-      <w:r>
+    </w:p>
+    <w:p>
+      <w:pPr>
         <w:rPr>
           <w:b/>
           <w:bCs/>
-          <w:sz w:val="32"/>
-          <w:szCs w:val="32"/>
-        </w:rPr>
-        <w:t>Training Loss</w:t>
-      </w:r>
-    </w:p>
-    <w:p>
-      <w:pPr>
+          <w:sz w:val="40"/>
+          <w:szCs w:val="40"/>
+        </w:rPr>
+      </w:pPr>
+      <w:r>
         <w:rPr>
           <w:b/>
           <w:bCs/>
-          <w:sz w:val="32"/>
-          <w:szCs w:val="32"/>
-        </w:rPr>
-      </w:pPr>
-      <w:r>
+          <w:sz w:val="40"/>
+          <w:szCs w:val="40"/>
+        </w:rPr>
+        <w:t>All Convolutional Net</w:t>
+      </w:r>
+    </w:p>
+    <w:p>
+      <w:pPr>
+        <w:rPr>
+          <w:i/>
+          <w:iCs/>
+          <w:sz w:val="32"/>
+          <w:szCs w:val="32"/>
+        </w:rPr>
+      </w:pPr>
+      <w:r>
+        <w:rPr>
+          <w:i/>
+          <w:iCs/>
+          <w:sz w:val="32"/>
+          <w:szCs w:val="32"/>
+        </w:rPr>
+        <w:t>Chosen Architecture</w:t>
+      </w:r>
+      <w:r>
+        <w:rPr>
+          <w:i/>
+          <w:iCs/>
+          <w:sz w:val="32"/>
+          <w:szCs w:val="32"/>
+        </w:rPr>
+        <w:t>:</w:t>
+      </w:r>
+    </w:p>
+    <w:p>
+      <w:pPr>
+        <w:rPr>
+          <w:sz w:val="28"/>
+          <w:szCs w:val="28"/>
+        </w:rPr>
+      </w:pPr>
+      <w:r>
+        <w:rPr>
+          <w:sz w:val="28"/>
+          <w:szCs w:val="28"/>
+        </w:rPr>
+        <w:t xml:space="preserve">The following architecture </w:t>
+      </w:r>
+      <w:proofErr w:type="gramStart"/>
+      <w:r>
+        <w:rPr>
+          <w:sz w:val="28"/>
+          <w:szCs w:val="28"/>
+        </w:rPr>
+        <w:t>similar to</w:t>
+      </w:r>
+      <w:proofErr w:type="gramEnd"/>
+      <w:r>
+        <w:rPr>
+          <w:sz w:val="28"/>
+          <w:szCs w:val="28"/>
+        </w:rPr>
+        <w:t xml:space="preserve"> </w:t>
+      </w:r>
+      <w:proofErr w:type="spellStart"/>
+      <w:r>
+        <w:rPr>
+          <w:sz w:val="28"/>
+          <w:szCs w:val="28"/>
+        </w:rPr>
+        <w:t>AlexNet</w:t>
+      </w:r>
+      <w:proofErr w:type="spellEnd"/>
+      <w:r>
+        <w:rPr>
+          <w:sz w:val="28"/>
+          <w:szCs w:val="28"/>
+        </w:rPr>
+        <w:t xml:space="preserve"> was used:</w:t>
+      </w:r>
+    </w:p>
+    <w:p>
+      <w:pPr>
+        <w:pStyle w:val="ListParagraph"/>
+        <w:numPr>
+          <w:ilvl w:val="0"/>
+          <w:numId w:val="2"/>
+        </w:numPr>
+        <w:rPr>
+          <w:sz w:val="28"/>
+          <w:szCs w:val="28"/>
+        </w:rPr>
+      </w:pPr>
+      <w:r>
+        <w:rPr>
+          <w:sz w:val="28"/>
+          <w:szCs w:val="28"/>
+        </w:rPr>
+        <w:t xml:space="preserve">Convolutional layer with 3 input channels, 8 output channels, and kernel size </w:t>
+      </w:r>
+      <w:r>
+        <w:rPr>
+          <w:sz w:val="28"/>
+          <w:szCs w:val="28"/>
+        </w:rPr>
+        <w:t>3</w:t>
+      </w:r>
+    </w:p>
+    <w:p>
+      <w:pPr>
+        <w:pStyle w:val="ListParagraph"/>
+        <w:numPr>
+          <w:ilvl w:val="0"/>
+          <w:numId w:val="2"/>
+        </w:numPr>
+        <w:rPr>
+          <w:sz w:val="28"/>
+          <w:szCs w:val="28"/>
+        </w:rPr>
+      </w:pPr>
+      <w:proofErr w:type="spellStart"/>
+      <w:r>
+        <w:rPr>
+          <w:sz w:val="28"/>
+          <w:szCs w:val="28"/>
+        </w:rPr>
+        <w:t>ReLU</w:t>
+      </w:r>
+      <w:proofErr w:type="spellEnd"/>
+      <w:r>
+        <w:rPr>
+          <w:sz w:val="28"/>
+          <w:szCs w:val="28"/>
+        </w:rPr>
+        <w:t xml:space="preserve"> activation function</w:t>
+      </w:r>
+    </w:p>
+    <w:p>
+      <w:pPr>
+        <w:pStyle w:val="ListParagraph"/>
+        <w:numPr>
+          <w:ilvl w:val="0"/>
+          <w:numId w:val="2"/>
+        </w:numPr>
+        <w:rPr>
+          <w:sz w:val="28"/>
+          <w:szCs w:val="28"/>
+        </w:rPr>
+      </w:pPr>
+      <w:r>
+        <w:rPr>
+          <w:sz w:val="28"/>
+          <w:szCs w:val="28"/>
+        </w:rPr>
+        <w:t xml:space="preserve">Convolutional layer with </w:t>
+      </w:r>
+      <w:r>
+        <w:rPr>
+          <w:sz w:val="28"/>
+          <w:szCs w:val="28"/>
+        </w:rPr>
+        <w:t xml:space="preserve">8 </w:t>
+      </w:r>
+      <w:r>
+        <w:rPr>
+          <w:sz w:val="28"/>
+          <w:szCs w:val="28"/>
+        </w:rPr>
+        <w:t xml:space="preserve">input channels, </w:t>
+      </w:r>
+      <w:r>
+        <w:rPr>
+          <w:sz w:val="28"/>
+          <w:szCs w:val="28"/>
+        </w:rPr>
+        <w:t>32</w:t>
+      </w:r>
+      <w:r>
+        <w:rPr>
+          <w:sz w:val="28"/>
+          <w:szCs w:val="28"/>
+        </w:rPr>
+        <w:t xml:space="preserve"> output channels, kernel size </w:t>
+      </w:r>
+      <w:r>
+        <w:rPr>
+          <w:sz w:val="28"/>
+          <w:szCs w:val="28"/>
+        </w:rPr>
+        <w:t>3</w:t>
+      </w:r>
+      <w:r>
+        <w:rPr>
+          <w:sz w:val="28"/>
+          <w:szCs w:val="28"/>
+        </w:rPr>
+        <w:t>, and strides 2</w:t>
+      </w:r>
+    </w:p>
+    <w:p>
+      <w:pPr>
+        <w:pStyle w:val="ListParagraph"/>
+        <w:numPr>
+          <w:ilvl w:val="0"/>
+          <w:numId w:val="2"/>
+        </w:numPr>
+        <w:rPr>
+          <w:sz w:val="28"/>
+          <w:szCs w:val="28"/>
+        </w:rPr>
+      </w:pPr>
+      <w:proofErr w:type="spellStart"/>
+      <w:r>
+        <w:rPr>
+          <w:sz w:val="28"/>
+          <w:szCs w:val="28"/>
+        </w:rPr>
+        <w:t>ReLU</w:t>
+      </w:r>
+      <w:proofErr w:type="spellEnd"/>
+      <w:r>
+        <w:rPr>
+          <w:sz w:val="28"/>
+          <w:szCs w:val="28"/>
+        </w:rPr>
+        <w:t xml:space="preserve"> activation function</w:t>
+      </w:r>
+    </w:p>
+    <w:p>
+      <w:pPr>
+        <w:pStyle w:val="ListParagraph"/>
+        <w:numPr>
+          <w:ilvl w:val="0"/>
+          <w:numId w:val="2"/>
+        </w:numPr>
+        <w:rPr>
+          <w:sz w:val="28"/>
+          <w:szCs w:val="28"/>
+        </w:rPr>
+      </w:pPr>
+      <w:r>
+        <w:rPr>
+          <w:sz w:val="28"/>
+          <w:szCs w:val="28"/>
+        </w:rPr>
+        <w:t>Convolutional layer with 3</w:t>
+      </w:r>
+      <w:r>
+        <w:rPr>
+          <w:sz w:val="28"/>
+          <w:szCs w:val="28"/>
+        </w:rPr>
+        <w:t>2</w:t>
+      </w:r>
+      <w:r>
+        <w:rPr>
+          <w:sz w:val="28"/>
+          <w:szCs w:val="28"/>
+        </w:rPr>
+        <w:t xml:space="preserve"> input channels, </w:t>
+      </w:r>
+      <w:r>
+        <w:rPr>
+          <w:sz w:val="28"/>
+          <w:szCs w:val="28"/>
+        </w:rPr>
+        <w:t>64</w:t>
+      </w:r>
+      <w:r>
+        <w:rPr>
+          <w:sz w:val="28"/>
+          <w:szCs w:val="28"/>
+        </w:rPr>
+        <w:t xml:space="preserve"> output channels, kernel size </w:t>
+      </w:r>
+      <w:r>
+        <w:rPr>
+          <w:sz w:val="28"/>
+          <w:szCs w:val="28"/>
+        </w:rPr>
+        <w:t>5, and strides 2</w:t>
+      </w:r>
+    </w:p>
+    <w:p>
+      <w:pPr>
+        <w:pStyle w:val="ListParagraph"/>
+        <w:numPr>
+          <w:ilvl w:val="0"/>
+          <w:numId w:val="2"/>
+        </w:numPr>
+        <w:rPr>
+          <w:sz w:val="28"/>
+          <w:szCs w:val="28"/>
+        </w:rPr>
+      </w:pPr>
+      <w:proofErr w:type="spellStart"/>
+      <w:r>
+        <w:rPr>
+          <w:sz w:val="28"/>
+          <w:szCs w:val="28"/>
+        </w:rPr>
+        <w:t>ReLU</w:t>
+      </w:r>
+      <w:proofErr w:type="spellEnd"/>
+      <w:r>
+        <w:rPr>
+          <w:sz w:val="28"/>
+          <w:szCs w:val="28"/>
+        </w:rPr>
+        <w:t xml:space="preserve"> activation function</w:t>
+      </w:r>
+    </w:p>
+    <w:p>
+      <w:pPr>
+        <w:pStyle w:val="ListParagraph"/>
+        <w:numPr>
+          <w:ilvl w:val="0"/>
+          <w:numId w:val="2"/>
+        </w:numPr>
+        <w:rPr>
+          <w:sz w:val="28"/>
+          <w:szCs w:val="28"/>
+        </w:rPr>
+      </w:pPr>
+      <w:r>
+        <w:rPr>
+          <w:sz w:val="28"/>
+          <w:szCs w:val="28"/>
+        </w:rPr>
+        <w:t xml:space="preserve">Convolutional layer with </w:t>
+      </w:r>
+      <w:r>
+        <w:rPr>
+          <w:sz w:val="28"/>
+          <w:szCs w:val="28"/>
+        </w:rPr>
+        <w:t>64</w:t>
+      </w:r>
+      <w:r>
+        <w:rPr>
+          <w:sz w:val="28"/>
+          <w:szCs w:val="28"/>
+        </w:rPr>
+        <w:t xml:space="preserve"> input channels, </w:t>
+      </w:r>
+      <w:r>
+        <w:rPr>
+          <w:sz w:val="28"/>
+          <w:szCs w:val="28"/>
+        </w:rPr>
+        <w:t>128</w:t>
+      </w:r>
+      <w:r>
+        <w:rPr>
+          <w:sz w:val="28"/>
+          <w:szCs w:val="28"/>
+        </w:rPr>
+        <w:t xml:space="preserve"> output channels, kernel size </w:t>
+      </w:r>
+      <w:r>
+        <w:rPr>
+          <w:sz w:val="28"/>
+          <w:szCs w:val="28"/>
+        </w:rPr>
+        <w:t>3</w:t>
+      </w:r>
+    </w:p>
+    <w:p>
+      <w:pPr>
+        <w:pStyle w:val="ListParagraph"/>
+        <w:numPr>
+          <w:ilvl w:val="0"/>
+          <w:numId w:val="2"/>
+        </w:numPr>
+        <w:rPr>
+          <w:sz w:val="28"/>
+          <w:szCs w:val="28"/>
+        </w:rPr>
+      </w:pPr>
+      <w:proofErr w:type="spellStart"/>
+      <w:r>
+        <w:rPr>
+          <w:sz w:val="28"/>
+          <w:szCs w:val="28"/>
+        </w:rPr>
+        <w:t>ReLU</w:t>
+      </w:r>
+      <w:proofErr w:type="spellEnd"/>
+      <w:r>
+        <w:rPr>
+          <w:sz w:val="28"/>
+          <w:szCs w:val="28"/>
+        </w:rPr>
+        <w:t xml:space="preserve"> activation function</w:t>
+      </w:r>
+    </w:p>
+    <w:p>
+      <w:pPr>
+        <w:pStyle w:val="ListParagraph"/>
+        <w:numPr>
+          <w:ilvl w:val="0"/>
+          <w:numId w:val="2"/>
+        </w:numPr>
+        <w:rPr>
+          <w:sz w:val="28"/>
+          <w:szCs w:val="28"/>
+        </w:rPr>
+      </w:pPr>
+      <w:r>
+        <w:rPr>
+          <w:sz w:val="28"/>
+          <w:szCs w:val="28"/>
+        </w:rPr>
+        <w:t xml:space="preserve">Convolutional layer with </w:t>
+      </w:r>
+      <w:r>
+        <w:rPr>
+          <w:sz w:val="28"/>
+          <w:szCs w:val="28"/>
+        </w:rPr>
+        <w:t>128</w:t>
+      </w:r>
+      <w:r>
+        <w:rPr>
+          <w:sz w:val="28"/>
+          <w:szCs w:val="28"/>
+        </w:rPr>
+        <w:t xml:space="preserve"> input channels, </w:t>
+      </w:r>
+      <w:r>
+        <w:rPr>
+          <w:sz w:val="28"/>
+          <w:szCs w:val="28"/>
+        </w:rPr>
+        <w:t>101</w:t>
+      </w:r>
+      <w:r>
+        <w:rPr>
+          <w:sz w:val="28"/>
+          <w:szCs w:val="28"/>
+        </w:rPr>
+        <w:t xml:space="preserve"> output channels, kernel size </w:t>
+      </w:r>
+      <w:r>
+        <w:rPr>
+          <w:sz w:val="28"/>
+          <w:szCs w:val="28"/>
+        </w:rPr>
+        <w:t>2</w:t>
+      </w:r>
+    </w:p>
+    <w:p>
+      <w:pPr>
+        <w:rPr>
+          <w:sz w:val="28"/>
+          <w:szCs w:val="28"/>
+        </w:rPr>
+      </w:pPr>
+    </w:p>
+    <w:p>
+      <w:pPr>
+        <w:rPr>
+          <w:i/>
+          <w:iCs/>
+          <w:sz w:val="32"/>
+          <w:szCs w:val="32"/>
+        </w:rPr>
+      </w:pPr>
+      <w:r>
+        <w:rPr>
+          <w:i/>
+          <w:iCs/>
+          <w:sz w:val="32"/>
+          <w:szCs w:val="32"/>
+        </w:rPr>
+        <w:t>Training Loss</w:t>
+      </w:r>
+      <w:r>
+        <w:rPr>
+          <w:i/>
+          <w:iCs/>
+          <w:sz w:val="32"/>
+          <w:szCs w:val="32"/>
+        </w:rPr>
+        <w:t>:</w:t>
+      </w:r>
+    </w:p>
+    <w:p>
+      <w:pPr>
+        <w:rPr>
+          <w:i/>
+          <w:iCs/>
+          <w:sz w:val="32"/>
+          <w:szCs w:val="32"/>
+        </w:rPr>
+      </w:pPr>
+      <w:r>
+        <w:rPr>
+          <w:i/>
+          <w:iCs/>
+          <w:sz w:val="32"/>
+          <w:szCs w:val="32"/>
+        </w:rPr>
+        <w:t>Validation Loss</w:t>
+      </w:r>
+      <w:r>
+        <w:rPr>
+          <w:i/>
+          <w:iCs/>
+          <w:sz w:val="32"/>
+          <w:szCs w:val="32"/>
+        </w:rPr>
+        <w:t>:</w:t>
+      </w:r>
+    </w:p>
+    <w:p>
+      <w:pPr>
+        <w:rPr>
+          <w:i/>
+          <w:iCs/>
+          <w:sz w:val="32"/>
+          <w:szCs w:val="32"/>
+        </w:rPr>
+      </w:pPr>
+      <w:r>
+        <w:rPr>
+          <w:i/>
+          <w:iCs/>
+          <w:sz w:val="32"/>
+          <w:szCs w:val="32"/>
+        </w:rPr>
+        <w:t>Final Test Accuracy</w:t>
+      </w:r>
+      <w:r>
+        <w:rPr>
+          <w:i/>
+          <w:iCs/>
+          <w:sz w:val="32"/>
+          <w:szCs w:val="32"/>
+        </w:rPr>
+        <w:t>:</w:t>
+      </w:r>
+    </w:p>
+    <w:p>
+      <w:pPr>
         <w:rPr>
           <w:b/>
           <w:bCs/>
           <w:sz w:val="32"/>
           <w:szCs w:val="32"/>
         </w:rPr>
-        <w:t>Validation Loss</w:t>
-      </w:r>
+      </w:pPr>
     </w:p>
     <w:p>
       <w:pPr>
         <w:rPr>
           <w:b/>
           <w:bCs/>
-          <w:sz w:val="32"/>
-          <w:szCs w:val="32"/>
+          <w:sz w:val="40"/>
+          <w:szCs w:val="40"/>
         </w:rPr>
       </w:pPr>
       <w:r>
         <w:rPr>
           <w:b/>
           <w:bCs/>
+          <w:sz w:val="40"/>
+          <w:szCs w:val="40"/>
+        </w:rPr>
+        <w:t>Regularization</w:t>
+      </w:r>
+    </w:p>
+    <w:p>
+      <w:pPr>
+        <w:rPr>
+          <w:i/>
+          <w:iCs/>
+          <w:sz w:val="32"/>
+          <w:szCs w:val="32"/>
+        </w:rPr>
+      </w:pPr>
+      <w:r>
+        <w:rPr>
+          <w:i/>
+          <w:iCs/>
+          <w:sz w:val="32"/>
+          <w:szCs w:val="32"/>
+        </w:rPr>
+        <w:t>Chosen Architecture</w:t>
+      </w:r>
+      <w:r>
+        <w:rPr>
+          <w:i/>
+          <w:iCs/>
+          <w:sz w:val="32"/>
+          <w:szCs w:val="32"/>
+        </w:rPr>
+        <w:t>:</w:t>
+      </w:r>
+    </w:p>
+    <w:p>
+      <w:pPr>
+        <w:rPr>
+          <w:i/>
+          <w:iCs/>
+          <w:sz w:val="28"/>
+          <w:szCs w:val="28"/>
+        </w:rPr>
+      </w:pPr>
+    </w:p>
+    <w:p>
+      <w:pPr>
+        <w:rPr>
+          <w:i/>
+          <w:iCs/>
+          <w:sz w:val="28"/>
+          <w:szCs w:val="28"/>
+        </w:rPr>
+      </w:pPr>
+    </w:p>
+    <w:p>
+      <w:pPr>
+        <w:rPr>
+          <w:i/>
+          <w:iCs/>
+          <w:sz w:val="32"/>
+          <w:szCs w:val="32"/>
+        </w:rPr>
+      </w:pPr>
+      <w:r>
+        <w:rPr>
+          <w:i/>
+          <w:iCs/>
+          <w:sz w:val="32"/>
+          <w:szCs w:val="32"/>
+        </w:rPr>
+        <w:t>Training Loss</w:t>
+      </w:r>
+      <w:r>
+        <w:rPr>
+          <w:i/>
+          <w:iCs/>
+          <w:sz w:val="32"/>
+          <w:szCs w:val="32"/>
+        </w:rPr>
+        <w:t>:</w:t>
+      </w:r>
+    </w:p>
+    <w:p>
+      <w:pPr>
+        <w:rPr>
+          <w:i/>
+          <w:iCs/>
+          <w:sz w:val="32"/>
+          <w:szCs w:val="32"/>
+        </w:rPr>
+      </w:pPr>
+      <w:r>
+        <w:rPr>
+          <w:i/>
+          <w:iCs/>
+          <w:sz w:val="32"/>
+          <w:szCs w:val="32"/>
+        </w:rPr>
+        <w:t>Validation Loss</w:t>
+      </w:r>
+      <w:r>
+        <w:rPr>
+          <w:i/>
+          <w:iCs/>
+          <w:sz w:val="32"/>
+          <w:szCs w:val="32"/>
+        </w:rPr>
+        <w:t>:</w:t>
+      </w:r>
+    </w:p>
+    <w:p>
+      <w:pPr>
+        <w:rPr>
+          <w:i/>
+          <w:iCs/>
+          <w:sz w:val="32"/>
+          <w:szCs w:val="32"/>
+        </w:rPr>
+      </w:pPr>
+      <w:r>
+        <w:rPr>
+          <w:i/>
+          <w:iCs/>
           <w:sz w:val="32"/>
           <w:szCs w:val="32"/>
         </w:rPr>
         <w:t>Final Test Accuracy</w:t>
+      </w:r>
+      <w:r>
+        <w:rPr>
+          <w:i/>
+          <w:iCs/>
+          <w:sz w:val="32"/>
+          <w:szCs w:val="32"/>
+        </w:rPr>
+        <w:t>:</w:t>
       </w:r>
     </w:p>
     <w:p>
@@ -240,18 +1866,185 @@
         <w:rPr>
           <w:b/>
           <w:bCs/>
-          <w:sz w:val="36"/>
-          <w:szCs w:val="36"/>
+          <w:sz w:val="40"/>
+          <w:szCs w:val="40"/>
         </w:rPr>
       </w:pPr>
       <w:r>
         <w:rPr>
           <w:b/>
           <w:bCs/>
-          <w:sz w:val="36"/>
-          <w:szCs w:val="36"/>
-        </w:rPr>
-        <w:t>All Convolutional Net</w:t>
+          <w:sz w:val="40"/>
+          <w:szCs w:val="40"/>
+        </w:rPr>
+        <w:t>Transfer Learning</w:t>
+      </w:r>
+    </w:p>
+    <w:p>
+      <w:pPr>
+        <w:rPr>
+          <w:i/>
+          <w:iCs/>
+          <w:sz w:val="32"/>
+          <w:szCs w:val="32"/>
+        </w:rPr>
+      </w:pPr>
+      <w:r>
+        <w:rPr>
+          <w:i/>
+          <w:iCs/>
+          <w:sz w:val="32"/>
+          <w:szCs w:val="32"/>
+        </w:rPr>
+        <w:t>Pre-trained model used:</w:t>
+      </w:r>
+    </w:p>
+    <w:p>
+      <w:pPr>
+        <w:rPr>
+          <w:sz w:val="28"/>
+          <w:szCs w:val="28"/>
+        </w:rPr>
+      </w:pPr>
+      <w:proofErr w:type="spellStart"/>
+      <w:r>
+        <w:rPr>
+          <w:sz w:val="28"/>
+          <w:szCs w:val="28"/>
+        </w:rPr>
+        <w:t>GoogLeNet</w:t>
+      </w:r>
+      <w:proofErr w:type="spellEnd"/>
+      <w:r>
+        <w:rPr>
+          <w:sz w:val="28"/>
+          <w:szCs w:val="28"/>
+        </w:rPr>
+        <w:t xml:space="preserve"> </w:t>
+      </w:r>
+      <w:r>
+        <w:rPr>
+          <w:sz w:val="28"/>
+          <w:szCs w:val="28"/>
+        </w:rPr>
+        <w:t>which is 22 layers deep, 27 layers when pooling layers are included.</w:t>
+      </w:r>
+    </w:p>
+    <w:p>
+      <w:pPr>
+        <w:rPr>
+          <w:sz w:val="28"/>
+          <w:szCs w:val="28"/>
+        </w:rPr>
+      </w:pPr>
+      <w:r>
+        <w:rPr>
+          <w:sz w:val="28"/>
+          <w:szCs w:val="28"/>
+        </w:rPr>
+        <w:t xml:space="preserve">Image of full architecture can be found here:  </w:t>
+      </w:r>
+      <w:hyperlink r:id="rId12" w:history="1">
+        <w:r>
+          <w:rPr>
+            <w:rStyle w:val="Hyperlink"/>
+            <w:sz w:val="28"/>
+            <w:szCs w:val="28"/>
+          </w:rPr>
+          <w:t>https://dillhoffaj.utasites.cloud/ox-hugo/2022-04-14_15-07-51_screenshot.png</w:t>
+        </w:r>
+      </w:hyperlink>
+    </w:p>
+    <w:p>
+      <w:pPr>
+        <w:rPr>
+          <w:sz w:val="28"/>
+          <w:szCs w:val="28"/>
+        </w:rPr>
+      </w:pPr>
+    </w:p>
+    <w:p>
+      <w:pPr>
+        <w:rPr>
+          <w:i/>
+          <w:iCs/>
+          <w:sz w:val="32"/>
+          <w:szCs w:val="32"/>
+        </w:rPr>
+      </w:pPr>
+      <w:r>
+        <w:rPr>
+          <w:i/>
+          <w:iCs/>
+          <w:sz w:val="32"/>
+          <w:szCs w:val="32"/>
+        </w:rPr>
+        <w:t>Training Loss</w:t>
+      </w:r>
+      <w:r>
+        <w:rPr>
+          <w:i/>
+          <w:iCs/>
+          <w:sz w:val="32"/>
+          <w:szCs w:val="32"/>
+        </w:rPr>
+        <w:t>:</w:t>
+      </w:r>
+    </w:p>
+    <w:p>
+      <w:pPr>
+        <w:rPr>
+          <w:i/>
+          <w:iCs/>
+          <w:sz w:val="32"/>
+          <w:szCs w:val="32"/>
+        </w:rPr>
+      </w:pPr>
+      <w:r>
+        <w:rPr>
+          <w:i/>
+          <w:iCs/>
+          <w:sz w:val="32"/>
+          <w:szCs w:val="32"/>
+        </w:rPr>
+        <w:t>Validation Loss</w:t>
+      </w:r>
+      <w:r>
+        <w:rPr>
+          <w:i/>
+          <w:iCs/>
+          <w:sz w:val="32"/>
+          <w:szCs w:val="32"/>
+        </w:rPr>
+        <w:t>:</w:t>
+      </w:r>
+    </w:p>
+    <w:p>
+      <w:pPr>
+        <w:rPr>
+          <w:i/>
+          <w:iCs/>
+          <w:sz w:val="32"/>
+          <w:szCs w:val="32"/>
+        </w:rPr>
+      </w:pPr>
+      <w:r>
+        <w:rPr>
+          <w:i/>
+          <w:iCs/>
+          <w:sz w:val="32"/>
+          <w:szCs w:val="32"/>
+        </w:rPr>
+        <w:t>Final Test Accuracy</w:t>
+      </w:r>
+      <w:r>
+        <w:rPr>
+          <w:i/>
+          <w:iCs/>
+          <w:sz w:val="32"/>
+          <w:szCs w:val="32"/>
+        </w:rPr>
+        <w:t>:</w:t>
       </w:r>
     </w:p>
     <w:p>
@@ -263,101 +2056,19 @@
           <w:szCs w:val="32"/>
         </w:rPr>
       </w:pPr>
-      <w:r>
+    </w:p>
+    <w:p>
+      <w:pPr>
         <w:rPr>
           <w:b/>
           <w:bCs/>
           <w:sz w:val="32"/>
           <w:szCs w:val="32"/>
         </w:rPr>
-        <w:t>Chosen Architecture</w:t>
-      </w:r>
-    </w:p>
-    <w:p>
-      <w:pPr>
-        <w:rPr>
-          <w:sz w:val="28"/>
-          <w:szCs w:val="28"/>
-        </w:rPr>
-      </w:pPr>
-    </w:p>
-    <w:p>
-      <w:pPr>
-        <w:rPr>
-          <w:sz w:val="28"/>
-          <w:szCs w:val="28"/>
-        </w:rPr>
-      </w:pPr>
-    </w:p>
-    <w:p>
-      <w:pPr>
-        <w:rPr>
-          <w:b/>
-          <w:bCs/>
-          <w:sz w:val="32"/>
-          <w:szCs w:val="32"/>
-        </w:rPr>
-      </w:pPr>
-      <w:r>
-        <w:rPr>
-          <w:b/>
-          <w:bCs/>
-          <w:sz w:val="32"/>
-          <w:szCs w:val="32"/>
-        </w:rPr>
-        <w:t>Training Loss</w:t>
-      </w:r>
-    </w:p>
-    <w:p>
-      <w:pPr>
-        <w:rPr>
-          <w:b/>
-          <w:bCs/>
-          <w:sz w:val="32"/>
-          <w:szCs w:val="32"/>
-        </w:rPr>
-      </w:pPr>
-      <w:r>
-        <w:rPr>
-          <w:b/>
-          <w:bCs/>
-          <w:sz w:val="32"/>
-          <w:szCs w:val="32"/>
-        </w:rPr>
-        <w:t>Validation Loss</w:t>
-      </w:r>
-    </w:p>
-    <w:p>
-      <w:pPr>
-        <w:rPr>
-          <w:b/>
-          <w:bCs/>
-          <w:sz w:val="32"/>
-          <w:szCs w:val="32"/>
-        </w:rPr>
-      </w:pPr>
-      <w:r>
-        <w:rPr>
-          <w:b/>
-          <w:bCs/>
-          <w:sz w:val="32"/>
-          <w:szCs w:val="32"/>
-        </w:rPr>
-        <w:t>Final Test Accuracy</w:t>
-      </w:r>
-    </w:p>
-    <w:p>
-      <w:pPr>
-        <w:rPr>
-          <w:b/>
-          <w:bCs/>
-          <w:sz w:val="32"/>
-          <w:szCs w:val="32"/>
-        </w:rPr>
       </w:pPr>
     </w:p>
     <w:sectPr>
-      <w:headerReference w:type="default" r:id="rId9"/>
+      <w:headerReference w:type="default" r:id="rId13"/>
       <w:pgSz w:w="12240" w:h="15840"/>
       <w:pgMar w:top="1440" w:right="1440" w:bottom="1440" w:left="1440" w:header="720" w:footer="720" w:gutter="0"/>
       <w:cols w:space="720"/>
@@ -503,6 +2214,379 @@
     </w:pPr>
   </w:p>
 </w:hdr>
+</file>
+
+<file path=word/numbering.xml><?xml version="1.0" encoding="utf-8"?>
+<w:numbering xmlns:wpc="http://schemas.microsoft.com/office/word/2010/wordprocessingCanvas" xmlns:cx="http://schemas.microsoft.com/office/drawing/2014/chartex" xmlns:cx1="http://schemas.microsoft.com/office/drawing/2015/9/8/chartex" xmlns:cx2="http://schemas.microsoft.com/office/drawing/2015/10/21/chartex" xmlns:cx3="http://schemas.microsoft.com/office/drawing/2016/5/9/chartex" xmlns:cx4="http://schemas.microsoft.com/office/drawing/2016/5/10/chartex" xmlns:cx5="http://schemas.microsoft.com/office/drawing/2016/5/11/chartex" xmlns:cx6="http://schemas.microsoft.com/office/drawing/2016/5/12/chartex" xmlns:cx7="http://schemas.microsoft.com/office/drawing/2016/5/13/chartex" xmlns:cx8="http://schemas.microsoft.com/office/drawing/2016/5/14/chartex" xmlns:mc="http://schemas.openxmlformats.org/markup-compatibility/2006" xmlns:aink="http://schemas.microsoft.com/office/drawing/2016/ink" xmlns:am3d="http://schemas.microsoft.com/office/drawing/2017/model3d" xmlns:o="urn:schemas-microsoft-com:office:office" xmlns:oel="http://schemas.microsoft.com/office/2019/extlst" xmlns:r="http://schemas.openxmlformats.org/officeDocument/2006/relationships" xmlns:m="http://schemas.openxmlformats.org/officeDocument/2006/math" xmlns:v="urn:schemas-microsoft-com:vml" xmlns:wp14="http://schemas.microsoft.com/office/word/2010/wordprocessingDrawing" xmlns:wp="http://schemas.openxmlformats.org/drawingml/2006/wordprocessingDrawing" xmlns:w10="urn:schemas-microsoft-com:office:word" xmlns:w="http://schemas.openxmlformats.org/wordprocessingml/2006/main" xmlns:w14="http://schemas.microsoft.com/office/word/2010/wordml" xmlns:w15="http://schemas.microsoft.com/office/word/2012/wordml" xmlns:w16cex="http://schemas.microsoft.com/office/word/2018/wordml/cex" xmlns:w16cid="http://schemas.microsoft.com/office/word/2016/wordml/cid" xmlns:w16="http://schemas.microsoft.com/office/word/2018/wordml" xmlns:w16sdtdh="http://schemas.microsoft.com/office/word/2020/wordml/sdtdatahash" xmlns:w16se="http://schemas.microsoft.com/office/word/2015/wordml/symex" xmlns:wpg="http://schemas.microsoft.com/office/word/2010/wordprocessingGroup" xmlns:wpi="http://schemas.microsoft.com/office/word/2010/wordprocessingInk" xmlns:wne="http://schemas.microsoft.com/office/word/2006/wordml" xmlns:wps="http://schemas.microsoft.com/office/word/2010/wordprocessingShape" mc:Ignorable="w14 w15 w16se w16cid w16 w16cex w16sdtdh wp14">
+  <w:abstractNum w:abstractNumId="0" w15:restartNumberingAfterBreak="0">
+    <w:nsid w:val="33F45A04"/>
+    <w:multiLevelType w:val="hybridMultilevel"/>
+    <w:tmpl w:val="83920E86"/>
+    <w:lvl w:ilvl="0" w:tplc="D2547568">
+      <w:start w:val="1"/>
+      <w:numFmt w:val="decimal"/>
+      <w:lvlText w:val="%1."/>
+      <w:lvlJc w:val="left"/>
+      <w:pPr>
+        <w:ind w:left="1080" w:hanging="360"/>
+      </w:pPr>
+      <w:rPr>
+        <w:rFonts w:hint="default"/>
+      </w:rPr>
+    </w:lvl>
+    <w:lvl w:ilvl="1" w:tplc="04090019" w:tentative="1">
+      <w:start w:val="1"/>
+      <w:numFmt w:val="lowerLetter"/>
+      <w:lvlText w:val="%2."/>
+      <w:lvlJc w:val="left"/>
+      <w:pPr>
+        <w:ind w:left="1800" w:hanging="360"/>
+      </w:pPr>
+    </w:lvl>
+    <w:lvl w:ilvl="2" w:tplc="0409001B" w:tentative="1">
+      <w:start w:val="1"/>
+      <w:numFmt w:val="lowerRoman"/>
+      <w:lvlText w:val="%3."/>
+      <w:lvlJc w:val="right"/>
+      <w:pPr>
+        <w:ind w:left="2520" w:hanging="180"/>
+      </w:pPr>
+    </w:lvl>
+    <w:lvl w:ilvl="3" w:tplc="0409000F" w:tentative="1">
+      <w:start w:val="1"/>
+      <w:numFmt w:val="decimal"/>
+      <w:lvlText w:val="%4."/>
+      <w:lvlJc w:val="left"/>
+      <w:pPr>
+        <w:ind w:left="3240" w:hanging="360"/>
+      </w:pPr>
+    </w:lvl>
+    <w:lvl w:ilvl="4" w:tplc="04090019" w:tentative="1">
+      <w:start w:val="1"/>
+      <w:numFmt w:val="lowerLetter"/>
+      <w:lvlText w:val="%5."/>
+      <w:lvlJc w:val="left"/>
+      <w:pPr>
+        <w:ind w:left="3960" w:hanging="360"/>
+      </w:pPr>
+    </w:lvl>
+    <w:lvl w:ilvl="5" w:tplc="0409001B" w:tentative="1">
+      <w:start w:val="1"/>
+      <w:numFmt w:val="lowerRoman"/>
+      <w:lvlText w:val="%6."/>
+      <w:lvlJc w:val="right"/>
+      <w:pPr>
+        <w:ind w:left="4680" w:hanging="180"/>
+      </w:pPr>
+    </w:lvl>
+    <w:lvl w:ilvl="6" w:tplc="0409000F" w:tentative="1">
+      <w:start w:val="1"/>
+      <w:numFmt w:val="decimal"/>
+      <w:lvlText w:val="%7."/>
+      <w:lvlJc w:val="left"/>
+      <w:pPr>
+        <w:ind w:left="5400" w:hanging="360"/>
+      </w:pPr>
+    </w:lvl>
+    <w:lvl w:ilvl="7" w:tplc="04090019" w:tentative="1">
+      <w:start w:val="1"/>
+      <w:numFmt w:val="lowerLetter"/>
+      <w:lvlText w:val="%8."/>
+      <w:lvlJc w:val="left"/>
+      <w:pPr>
+        <w:ind w:left="6120" w:hanging="360"/>
+      </w:pPr>
+    </w:lvl>
+    <w:lvl w:ilvl="8" w:tplc="0409001B" w:tentative="1">
+      <w:start w:val="1"/>
+      <w:numFmt w:val="lowerRoman"/>
+      <w:lvlText w:val="%9."/>
+      <w:lvlJc w:val="right"/>
+      <w:pPr>
+        <w:ind w:left="6840" w:hanging="180"/>
+      </w:pPr>
+    </w:lvl>
+  </w:abstractNum>
+  <w:abstractNum w:abstractNumId="1" w15:restartNumberingAfterBreak="0">
+    <w:nsid w:val="3C46032E"/>
+    <w:multiLevelType w:val="hybridMultilevel"/>
+    <w:tmpl w:val="83920E86"/>
+    <w:lvl w:ilvl="0" w:tplc="FFFFFFFF">
+      <w:start w:val="1"/>
+      <w:numFmt w:val="decimal"/>
+      <w:lvlText w:val="%1."/>
+      <w:lvlJc w:val="left"/>
+      <w:pPr>
+        <w:ind w:left="1080" w:hanging="360"/>
+      </w:pPr>
+      <w:rPr>
+        <w:rFonts w:hint="default"/>
+      </w:rPr>
+    </w:lvl>
+    <w:lvl w:ilvl="1" w:tplc="FFFFFFFF" w:tentative="1">
+      <w:start w:val="1"/>
+      <w:numFmt w:val="lowerLetter"/>
+      <w:lvlText w:val="%2."/>
+      <w:lvlJc w:val="left"/>
+      <w:pPr>
+        <w:ind w:left="1800" w:hanging="360"/>
+      </w:pPr>
+    </w:lvl>
+    <w:lvl w:ilvl="2" w:tplc="FFFFFFFF" w:tentative="1">
+      <w:start w:val="1"/>
+      <w:numFmt w:val="lowerRoman"/>
+      <w:lvlText w:val="%3."/>
+      <w:lvlJc w:val="right"/>
+      <w:pPr>
+        <w:ind w:left="2520" w:hanging="180"/>
+      </w:pPr>
+    </w:lvl>
+    <w:lvl w:ilvl="3" w:tplc="FFFFFFFF" w:tentative="1">
+      <w:start w:val="1"/>
+      <w:numFmt w:val="decimal"/>
+      <w:lvlText w:val="%4."/>
+      <w:lvlJc w:val="left"/>
+      <w:pPr>
+        <w:ind w:left="3240" w:hanging="360"/>
+      </w:pPr>
+    </w:lvl>
+    <w:lvl w:ilvl="4" w:tplc="FFFFFFFF" w:tentative="1">
+      <w:start w:val="1"/>
+      <w:numFmt w:val="lowerLetter"/>
+      <w:lvlText w:val="%5."/>
+      <w:lvlJc w:val="left"/>
+      <w:pPr>
+        <w:ind w:left="3960" w:hanging="360"/>
+      </w:pPr>
+    </w:lvl>
+    <w:lvl w:ilvl="5" w:tplc="FFFFFFFF" w:tentative="1">
+      <w:start w:val="1"/>
+      <w:numFmt w:val="lowerRoman"/>
+      <w:lvlText w:val="%6."/>
+      <w:lvlJc w:val="right"/>
+      <w:pPr>
+        <w:ind w:left="4680" w:hanging="180"/>
+      </w:pPr>
+    </w:lvl>
+    <w:lvl w:ilvl="6" w:tplc="FFFFFFFF" w:tentative="1">
+      <w:start w:val="1"/>
+      <w:numFmt w:val="decimal"/>
+      <w:lvlText w:val="%7."/>
+      <w:lvlJc w:val="left"/>
+      <w:pPr>
+        <w:ind w:left="5400" w:hanging="360"/>
+      </w:pPr>
+    </w:lvl>
+    <w:lvl w:ilvl="7" w:tplc="FFFFFFFF" w:tentative="1">
+      <w:start w:val="1"/>
+      <w:numFmt w:val="lowerLetter"/>
+      <w:lvlText w:val="%8."/>
+      <w:lvlJc w:val="left"/>
+      <w:pPr>
+        <w:ind w:left="6120" w:hanging="360"/>
+      </w:pPr>
+    </w:lvl>
+    <w:lvl w:ilvl="8" w:tplc="FFFFFFFF" w:tentative="1">
+      <w:start w:val="1"/>
+      <w:numFmt w:val="lowerRoman"/>
+      <w:lvlText w:val="%9."/>
+      <w:lvlJc w:val="right"/>
+      <w:pPr>
+        <w:ind w:left="6840" w:hanging="180"/>
+      </w:pPr>
+    </w:lvl>
+  </w:abstractNum>
+  <w:abstractNum w:abstractNumId="2" w15:restartNumberingAfterBreak="0">
+    <w:nsid w:val="45144A3A"/>
+    <w:multiLevelType w:val="hybridMultilevel"/>
+    <w:tmpl w:val="83920E86"/>
+    <w:lvl w:ilvl="0" w:tplc="FFFFFFFF">
+      <w:start w:val="1"/>
+      <w:numFmt w:val="decimal"/>
+      <w:lvlText w:val="%1."/>
+      <w:lvlJc w:val="left"/>
+      <w:pPr>
+        <w:ind w:left="1080" w:hanging="360"/>
+      </w:pPr>
+      <w:rPr>
+        <w:rFonts w:hint="default"/>
+      </w:rPr>
+    </w:lvl>
+    <w:lvl w:ilvl="1" w:tplc="FFFFFFFF" w:tentative="1">
+      <w:start w:val="1"/>
+      <w:numFmt w:val="lowerLetter"/>
+      <w:lvlText w:val="%2."/>
+      <w:lvlJc w:val="left"/>
+      <w:pPr>
+        <w:ind w:left="1800" w:hanging="360"/>
+      </w:pPr>
+    </w:lvl>
+    <w:lvl w:ilvl="2" w:tplc="FFFFFFFF" w:tentative="1">
+      <w:start w:val="1"/>
+      <w:numFmt w:val="lowerRoman"/>
+      <w:lvlText w:val="%3."/>
+      <w:lvlJc w:val="right"/>
+      <w:pPr>
+        <w:ind w:left="2520" w:hanging="180"/>
+      </w:pPr>
+    </w:lvl>
+    <w:lvl w:ilvl="3" w:tplc="FFFFFFFF" w:tentative="1">
+      <w:start w:val="1"/>
+      <w:numFmt w:val="decimal"/>
+      <w:lvlText w:val="%4."/>
+      <w:lvlJc w:val="left"/>
+      <w:pPr>
+        <w:ind w:left="3240" w:hanging="360"/>
+      </w:pPr>
+    </w:lvl>
+    <w:lvl w:ilvl="4" w:tplc="FFFFFFFF" w:tentative="1">
+      <w:start w:val="1"/>
+      <w:numFmt w:val="lowerLetter"/>
+      <w:lvlText w:val="%5."/>
+      <w:lvlJc w:val="left"/>
+      <w:pPr>
+        <w:ind w:left="3960" w:hanging="360"/>
+      </w:pPr>
+    </w:lvl>
+    <w:lvl w:ilvl="5" w:tplc="FFFFFFFF" w:tentative="1">
+      <w:start w:val="1"/>
+      <w:numFmt w:val="lowerRoman"/>
+      <w:lvlText w:val="%6."/>
+      <w:lvlJc w:val="right"/>
+      <w:pPr>
+        <w:ind w:left="4680" w:hanging="180"/>
+      </w:pPr>
+    </w:lvl>
+    <w:lvl w:ilvl="6" w:tplc="FFFFFFFF" w:tentative="1">
+      <w:start w:val="1"/>
+      <w:numFmt w:val="decimal"/>
+      <w:lvlText w:val="%7."/>
+      <w:lvlJc w:val="left"/>
+      <w:pPr>
+        <w:ind w:left="5400" w:hanging="360"/>
+      </w:pPr>
+    </w:lvl>
+    <w:lvl w:ilvl="7" w:tplc="FFFFFFFF" w:tentative="1">
+      <w:start w:val="1"/>
+      <w:numFmt w:val="lowerLetter"/>
+      <w:lvlText w:val="%8."/>
+      <w:lvlJc w:val="left"/>
+      <w:pPr>
+        <w:ind w:left="6120" w:hanging="360"/>
+      </w:pPr>
+    </w:lvl>
+    <w:lvl w:ilvl="8" w:tplc="FFFFFFFF" w:tentative="1">
+      <w:start w:val="1"/>
+      <w:numFmt w:val="lowerRoman"/>
+      <w:lvlText w:val="%9."/>
+      <w:lvlJc w:val="right"/>
+      <w:pPr>
+        <w:ind w:left="6840" w:hanging="180"/>
+      </w:pPr>
+    </w:lvl>
+  </w:abstractNum>
+  <w:abstractNum w:abstractNumId="3" w15:restartNumberingAfterBreak="0">
+    <w:nsid w:val="616C474A"/>
+    <w:multiLevelType w:val="hybridMultilevel"/>
+    <w:tmpl w:val="83920E86"/>
+    <w:lvl w:ilvl="0" w:tplc="FFFFFFFF">
+      <w:start w:val="1"/>
+      <w:numFmt w:val="decimal"/>
+      <w:lvlText w:val="%1."/>
+      <w:lvlJc w:val="left"/>
+      <w:pPr>
+        <w:ind w:left="1080" w:hanging="360"/>
+      </w:pPr>
+      <w:rPr>
+        <w:rFonts w:hint="default"/>
+      </w:rPr>
+    </w:lvl>
+    <w:lvl w:ilvl="1" w:tplc="FFFFFFFF" w:tentative="1">
+      <w:start w:val="1"/>
+      <w:numFmt w:val="lowerLetter"/>
+      <w:lvlText w:val="%2."/>
+      <w:lvlJc w:val="left"/>
+      <w:pPr>
+        <w:ind w:left="1800" w:hanging="360"/>
+      </w:pPr>
+    </w:lvl>
+    <w:lvl w:ilvl="2" w:tplc="FFFFFFFF" w:tentative="1">
+      <w:start w:val="1"/>
+      <w:numFmt w:val="lowerRoman"/>
+      <w:lvlText w:val="%3."/>
+      <w:lvlJc w:val="right"/>
+      <w:pPr>
+        <w:ind w:left="2520" w:hanging="180"/>
+      </w:pPr>
+    </w:lvl>
+    <w:lvl w:ilvl="3" w:tplc="FFFFFFFF" w:tentative="1">
+      <w:start w:val="1"/>
+      <w:numFmt w:val="decimal"/>
+      <w:lvlText w:val="%4."/>
+      <w:lvlJc w:val="left"/>
+      <w:pPr>
+        <w:ind w:left="3240" w:hanging="360"/>
+      </w:pPr>
+    </w:lvl>
+    <w:lvl w:ilvl="4" w:tplc="FFFFFFFF" w:tentative="1">
+      <w:start w:val="1"/>
+      <w:numFmt w:val="lowerLetter"/>
+      <w:lvlText w:val="%5."/>
+      <w:lvlJc w:val="left"/>
+      <w:pPr>
+        <w:ind w:left="3960" w:hanging="360"/>
+      </w:pPr>
+    </w:lvl>
+    <w:lvl w:ilvl="5" w:tplc="FFFFFFFF" w:tentative="1">
+      <w:start w:val="1"/>
+      <w:numFmt w:val="lowerRoman"/>
+      <w:lvlText w:val="%6."/>
+      <w:lvlJc w:val="right"/>
+      <w:pPr>
+        <w:ind w:left="4680" w:hanging="180"/>
+      </w:pPr>
+    </w:lvl>
+    <w:lvl w:ilvl="6" w:tplc="FFFFFFFF" w:tentative="1">
+      <w:start w:val="1"/>
+      <w:numFmt w:val="decimal"/>
+      <w:lvlText w:val="%7."/>
+      <w:lvlJc w:val="left"/>
+      <w:pPr>
+        <w:ind w:left="5400" w:hanging="360"/>
+      </w:pPr>
+    </w:lvl>
+    <w:lvl w:ilvl="7" w:tplc="FFFFFFFF" w:tentative="1">
+      <w:start w:val="1"/>
+      <w:numFmt w:val="lowerLetter"/>
+      <w:lvlText w:val="%8."/>
+      <w:lvlJc w:val="left"/>
+      <w:pPr>
+        <w:ind w:left="6120" w:hanging="360"/>
+      </w:pPr>
+    </w:lvl>
+    <w:lvl w:ilvl="8" w:tplc="FFFFFFFF" w:tentative="1">
+      <w:start w:val="1"/>
+      <w:numFmt w:val="lowerRoman"/>
+      <w:lvlText w:val="%9."/>
+      <w:lvlJc w:val="right"/>
+      <w:pPr>
+        <w:ind w:left="6840" w:hanging="180"/>
+      </w:pPr>
+    </w:lvl>
+  </w:abstractNum>
+  <w:num w:numId="1" w16cid:durableId="1965383782">
+    <w:abstractNumId w:val="0"/>
+  </w:num>
+  <w:num w:numId="2" w16cid:durableId="633829829">
+    <w:abstractNumId w:val="1"/>
+  </w:num>
+  <w:num w:numId="3" w16cid:durableId="421951073">
+    <w:abstractNumId w:val="3"/>
+  </w:num>
+  <w:num w:numId="4" w16cid:durableId="1739748543">
+    <w:abstractNumId w:val="2"/>
+  </w:num>
+</w:numbering>
 </file>
 
 <file path=word/styles.xml><?xml version="1.0" encoding="utf-8"?>
@@ -903,6 +2987,7 @@
   <w:style w:type="paragraph" w:default="1" w:styleId="Normal">
     <w:name w:val="Normal"/>
     <w:qFormat/>
+    <w:rsid w:val="00472CCA"/>
   </w:style>
   <w:style w:type="character" w:default="1" w:styleId="DefaultParagraphFont">
     <w:name w:val="Default Paragraph Font"/>
@@ -974,6 +3059,40 @@
     <w:link w:val="Footer"/>
     <w:uiPriority w:val="99"/>
     <w:rsid w:val="00722468"/>
+  </w:style>
+  <w:style w:type="paragraph" w:styleId="ListParagraph">
+    <w:name w:val="List Paragraph"/>
+    <w:basedOn w:val="Normal"/>
+    <w:uiPriority w:val="34"/>
+    <w:qFormat/>
+    <w:rsid w:val="00BD5A03"/>
+    <w:pPr>
+      <w:ind w:left="720"/>
+      <w:contextualSpacing/>
+    </w:pPr>
+  </w:style>
+  <w:style w:type="character" w:styleId="Hyperlink">
+    <w:name w:val="Hyperlink"/>
+    <w:basedOn w:val="DefaultParagraphFont"/>
+    <w:uiPriority w:val="99"/>
+    <w:unhideWhenUsed/>
+    <w:rsid w:val="00C92F45"/>
+    <w:rPr>
+      <w:color w:val="0563C1" w:themeColor="hyperlink"/>
+      <w:u w:val="single"/>
+    </w:rPr>
+  </w:style>
+  <w:style w:type="character" w:styleId="UnresolvedMention">
+    <w:name w:val="Unresolved Mention"/>
+    <w:basedOn w:val="DefaultParagraphFont"/>
+    <w:uiPriority w:val="99"/>
+    <w:semiHidden/>
+    <w:unhideWhenUsed/>
+    <w:rsid w:val="00C92F45"/>
+    <w:rPr>
+      <w:color w:val="605E5C"/>
+      <w:shd w:val="clear" w:color="auto" w:fill="E1DFDD"/>
+    </w:rPr>
   </w:style>
 </w:styles>
 </file>

</xml_diff>

<commit_message>
saved models and report
</commit_message>
<xml_diff>
--- a/HO_1001654608_A4/report.docx
+++ b/HO_1001654608_A4/report.docx
@@ -128,23 +128,7 @@
           <w:sz w:val="28"/>
           <w:szCs w:val="28"/>
         </w:rPr>
-        <w:t xml:space="preserve">Path to food dataset = </w:t>
-      </w:r>
-      <w:proofErr w:type="gramStart"/>
-      <w:r>
-        <w:rPr>
-          <w:sz w:val="28"/>
-          <w:szCs w:val="28"/>
-        </w:rPr>
-        <w:t>“./</w:t>
-      </w:r>
-      <w:proofErr w:type="gramEnd"/>
-      <w:r>
-        <w:rPr>
-          <w:sz w:val="28"/>
-          <w:szCs w:val="28"/>
-        </w:rPr>
-        <w:t>data/food/”</w:t>
+        <w:t>Path to food dataset = “./data/food/”</w:t>
       </w:r>
     </w:p>
     <w:p>
@@ -304,23 +288,7 @@
           <w:sz w:val="28"/>
           <w:szCs w:val="28"/>
         </w:rPr>
-        <w:t xml:space="preserve">The following architecture </w:t>
-      </w:r>
-      <w:proofErr w:type="gramStart"/>
-      <w:r>
-        <w:rPr>
-          <w:sz w:val="28"/>
-          <w:szCs w:val="28"/>
-        </w:rPr>
-        <w:t>similar to</w:t>
-      </w:r>
-      <w:proofErr w:type="gramEnd"/>
-      <w:r>
-        <w:rPr>
-          <w:sz w:val="28"/>
-          <w:szCs w:val="28"/>
-        </w:rPr>
-        <w:t xml:space="preserve"> </w:t>
+        <w:t xml:space="preserve">The following architecture similar to </w:t>
       </w:r>
       <w:proofErr w:type="spellStart"/>
       <w:r>
@@ -446,7 +414,7 @@
           <w:sz w:val="28"/>
           <w:szCs w:val="28"/>
         </w:rPr>
-        <w:t>32</w:t>
+        <w:t>11</w:t>
       </w:r>
       <w:r>
         <w:rPr>
@@ -537,14 +505,14 @@
           <w:szCs w:val="28"/>
         </w:rPr>
         <w:lastRenderedPageBreak/>
-        <w:t>Convolutional layer with 3</w:t>
-      </w:r>
-      <w:r>
-        <w:rPr>
-          <w:sz w:val="28"/>
-          <w:szCs w:val="28"/>
-        </w:rPr>
-        <w:t>2</w:t>
+        <w:t xml:space="preserve">Convolutional layer with </w:t>
+      </w:r>
+      <w:r>
+        <w:rPr>
+          <w:sz w:val="28"/>
+          <w:szCs w:val="28"/>
+        </w:rPr>
+        <w:t>11</w:t>
       </w:r>
       <w:r>
         <w:rPr>
@@ -558,14 +526,14 @@
           <w:sz w:val="28"/>
           <w:szCs w:val="28"/>
         </w:rPr>
-        <w:t>12</w:t>
-      </w:r>
-      <w:r>
-        <w:rPr>
-          <w:sz w:val="28"/>
-          <w:szCs w:val="28"/>
-        </w:rPr>
-        <w:t xml:space="preserve">8 output channels, and kernel size </w:t>
+        <w:t>24</w:t>
+      </w:r>
+      <w:r>
+        <w:rPr>
+          <w:sz w:val="28"/>
+          <w:szCs w:val="28"/>
+        </w:rPr>
+        <w:t xml:space="preserve"> output channels, and kernel size </w:t>
       </w:r>
       <w:r>
         <w:rPr>
@@ -669,7 +637,35 @@
           <w:sz w:val="28"/>
           <w:szCs w:val="28"/>
         </w:rPr>
-        <w:t xml:space="preserve"> 32758 input features and 1152 output features</w:t>
+        <w:t xml:space="preserve"> </w:t>
+      </w:r>
+      <w:r>
+        <w:rPr>
+          <w:sz w:val="28"/>
+          <w:szCs w:val="28"/>
+        </w:rPr>
+        <w:t>6144</w:t>
+      </w:r>
+      <w:r>
+        <w:rPr>
+          <w:sz w:val="28"/>
+          <w:szCs w:val="28"/>
+        </w:rPr>
+        <w:t xml:space="preserve"> input features and </w:t>
+      </w:r>
+      <w:r>
+        <w:rPr>
+          <w:sz w:val="28"/>
+          <w:szCs w:val="28"/>
+        </w:rPr>
+        <w:t>576</w:t>
+      </w:r>
+      <w:r>
+        <w:rPr>
+          <w:sz w:val="28"/>
+          <w:szCs w:val="28"/>
+        </w:rPr>
+        <w:t xml:space="preserve"> output features</w:t>
       </w:r>
     </w:p>
     <w:p>
@@ -739,7 +735,7 @@
           <w:sz w:val="28"/>
           <w:szCs w:val="28"/>
         </w:rPr>
-        <w:t>1152</w:t>
+        <w:t>576</w:t>
       </w:r>
       <w:r>
         <w:rPr>
@@ -753,7 +749,14 @@
           <w:sz w:val="28"/>
           <w:szCs w:val="28"/>
         </w:rPr>
-        <w:t xml:space="preserve">576 </w:t>
+        <w:t>256</w:t>
+      </w:r>
+      <w:r>
+        <w:rPr>
+          <w:sz w:val="28"/>
+          <w:szCs w:val="28"/>
+        </w:rPr>
+        <w:t xml:space="preserve"> </w:t>
       </w:r>
       <w:r>
         <w:rPr>
@@ -837,7 +840,14 @@
           <w:sz w:val="28"/>
           <w:szCs w:val="28"/>
         </w:rPr>
-        <w:t xml:space="preserve">576 </w:t>
+        <w:t>256</w:t>
+      </w:r>
+      <w:r>
+        <w:rPr>
+          <w:sz w:val="28"/>
+          <w:szCs w:val="28"/>
+        </w:rPr>
+        <w:t xml:space="preserve"> </w:t>
       </w:r>
       <w:r>
         <w:rPr>
@@ -851,7 +861,7 @@
           <w:sz w:val="28"/>
           <w:szCs w:val="28"/>
         </w:rPr>
-        <w:t>256</w:t>
+        <w:t>128</w:t>
       </w:r>
       <w:r>
         <w:rPr>
@@ -935,7 +945,7 @@
           <w:sz w:val="28"/>
           <w:szCs w:val="28"/>
         </w:rPr>
-        <w:t>256</w:t>
+        <w:t>128</w:t>
       </w:r>
       <w:r>
         <w:rPr>
@@ -972,9 +982,9 @@
           <w:szCs w:val="28"/>
         </w:rPr>
         <w:drawing>
-          <wp:inline distT="0" distB="0" distL="0" distR="0" wp14:anchorId="4CD97795" wp14:editId="4DCD7614">
-            <wp:extent cx="5239481" cy="2114845"/>
-            <wp:effectExtent l="0" t="0" r="0" b="0"/>
+          <wp:inline distT="0" distB="0" distL="0" distR="0" wp14:anchorId="5F285AEF" wp14:editId="2A3579F6">
+            <wp:extent cx="5134692" cy="2152950"/>
+            <wp:effectExtent l="0" t="0" r="8890" b="0"/>
             <wp:docPr id="1" name="Picture 1" descr="Text&#10;&#10;Description automatically generated"/>
             <wp:cNvGraphicFramePr>
               <a:graphicFrameLocks xmlns:a="http://schemas.openxmlformats.org/drawingml/2006/main" noChangeAspect="1"/>
@@ -995,7 +1005,7 @@
                   <pic:spPr>
                     <a:xfrm>
                       <a:off x="0" y="0"/>
-                      <a:ext cx="5239481" cy="2114845"/>
+                      <a:ext cx="5134692" cy="2152950"/>
                     </a:xfrm>
                     <a:prstGeom prst="rect">
                       <a:avLst/>
@@ -1026,27 +1036,20 @@
     <w:p>
       <w:pPr>
         <w:rPr>
-          <w:sz w:val="28"/>
-          <w:szCs w:val="28"/>
-        </w:rPr>
-      </w:pPr>
-    </w:p>
-    <w:p>
-      <w:pPr>
-        <w:rPr>
-          <w:i/>
-          <w:iCs/>
-          <w:sz w:val="32"/>
-          <w:szCs w:val="32"/>
-        </w:rPr>
-      </w:pPr>
-      <w:r>
-        <w:rPr>
-          <w:i/>
-          <w:iCs/>
-          <w:sz w:val="32"/>
-          <w:szCs w:val="32"/>
-        </w:rPr>
+          <w:i/>
+          <w:iCs/>
+          <w:sz w:val="32"/>
+          <w:szCs w:val="32"/>
+        </w:rPr>
+      </w:pPr>
+      <w:r>
+        <w:rPr>
+          <w:i/>
+          <w:iCs/>
+          <w:sz w:val="32"/>
+          <w:szCs w:val="32"/>
+        </w:rPr>
+        <w:lastRenderedPageBreak/>
         <w:t>Training Loss</w:t>
       </w:r>
       <w:r>
@@ -1076,10 +1079,10 @@
           <w:szCs w:val="32"/>
         </w:rPr>
         <w:drawing>
-          <wp:inline distT="0" distB="0" distL="0" distR="0" wp14:anchorId="0DB36C8A" wp14:editId="5930BC10">
-            <wp:extent cx="5943600" cy="2290445"/>
+          <wp:inline distT="0" distB="0" distL="0" distR="0" wp14:anchorId="0B409135" wp14:editId="4930338D">
+            <wp:extent cx="5943600" cy="2274570"/>
             <wp:effectExtent l="0" t="0" r="0" b="0"/>
-            <wp:docPr id="4" name="Picture 4" descr="Chart, line chart&#10;&#10;Description automatically generated"/>
+            <wp:docPr id="40" name="Picture 40" descr="Chart, line chart&#10;&#10;Description automatically generated"/>
             <wp:cNvGraphicFramePr>
               <a:graphicFrameLocks xmlns:a="http://schemas.openxmlformats.org/drawingml/2006/main" noChangeAspect="1"/>
             </wp:cNvGraphicFramePr>
@@ -1087,7 +1090,7 @@
               <a:graphicData uri="http://schemas.openxmlformats.org/drawingml/2006/picture">
                 <pic:pic xmlns:pic="http://schemas.openxmlformats.org/drawingml/2006/picture">
                   <pic:nvPicPr>
-                    <pic:cNvPr id="4" name="Picture 4" descr="Chart, line chart&#10;&#10;Description automatically generated"/>
+                    <pic:cNvPr id="40" name="Picture 40" descr="Chart, line chart&#10;&#10;Description automatically generated"/>
                     <pic:cNvPicPr/>
                   </pic:nvPicPr>
                   <pic:blipFill>
@@ -1099,7 +1102,7 @@
                   <pic:spPr>
                     <a:xfrm>
                       <a:off x="0" y="0"/>
-                      <a:ext cx="5943600" cy="2290445"/>
+                      <a:ext cx="5943600" cy="2274570"/>
                     </a:xfrm>
                     <a:prstGeom prst="rect">
                       <a:avLst/>
@@ -1121,16 +1124,6 @@
           <w:szCs w:val="32"/>
         </w:rPr>
       </w:pPr>
-    </w:p>
-    <w:p>
-      <w:pPr>
-        <w:rPr>
-          <w:i/>
-          <w:iCs/>
-          <w:sz w:val="32"/>
-          <w:szCs w:val="32"/>
-        </w:rPr>
-      </w:pPr>
       <w:r>
         <w:rPr>
           <w:i/>
@@ -1158,10 +1151,10 @@
           <w:szCs w:val="32"/>
         </w:rPr>
         <w:drawing>
-          <wp:inline distT="0" distB="0" distL="0" distR="0" wp14:anchorId="0EB0AA6A" wp14:editId="321215FB">
-            <wp:extent cx="5943600" cy="2295525"/>
-            <wp:effectExtent l="0" t="0" r="0" b="9525"/>
-            <wp:docPr id="5" name="Picture 5" descr="Chart, line chart&#10;&#10;Description automatically generated"/>
+          <wp:inline distT="0" distB="0" distL="0" distR="0" wp14:anchorId="2B99BE65" wp14:editId="4E5516C8">
+            <wp:extent cx="5943600" cy="2267585"/>
+            <wp:effectExtent l="0" t="0" r="0" b="0"/>
+            <wp:docPr id="41" name="Picture 41" descr="Chart, line chart&#10;&#10;Description automatically generated"/>
             <wp:cNvGraphicFramePr>
               <a:graphicFrameLocks xmlns:a="http://schemas.openxmlformats.org/drawingml/2006/main" noChangeAspect="1"/>
             </wp:cNvGraphicFramePr>
@@ -1169,7 +1162,7 @@
               <a:graphicData uri="http://schemas.openxmlformats.org/drawingml/2006/picture">
                 <pic:pic xmlns:pic="http://schemas.openxmlformats.org/drawingml/2006/picture">
                   <pic:nvPicPr>
-                    <pic:cNvPr id="5" name="Picture 5" descr="Chart, line chart&#10;&#10;Description automatically generated"/>
+                    <pic:cNvPr id="41" name="Picture 41" descr="Chart, line chart&#10;&#10;Description automatically generated"/>
                     <pic:cNvPicPr/>
                   </pic:nvPicPr>
                   <pic:blipFill>
@@ -1181,7 +1174,7 @@
                   <pic:spPr>
                     <a:xfrm>
                       <a:off x="0" y="0"/>
-                      <a:ext cx="5943600" cy="2295525"/>
+                      <a:ext cx="5943600" cy="2267585"/>
                     </a:xfrm>
                     <a:prstGeom prst="rect">
                       <a:avLst/>
@@ -1287,10 +1280,10 @@
           <w:szCs w:val="32"/>
         </w:rPr>
         <w:drawing>
-          <wp:inline distT="0" distB="0" distL="0" distR="0" wp14:anchorId="39BE30F5" wp14:editId="6DF64B1E">
-            <wp:extent cx="5943600" cy="2275840"/>
+          <wp:inline distT="0" distB="0" distL="0" distR="0" wp14:anchorId="7125690F" wp14:editId="5326BD1D">
+            <wp:extent cx="5943600" cy="2291080"/>
             <wp:effectExtent l="0" t="0" r="0" b="0"/>
-            <wp:docPr id="6" name="Picture 6" descr="Chart, line chart&#10;&#10;Description automatically generated"/>
+            <wp:docPr id="42" name="Picture 42" descr="Chart, line chart&#10;&#10;Description automatically generated"/>
             <wp:cNvGraphicFramePr>
               <a:graphicFrameLocks xmlns:a="http://schemas.openxmlformats.org/drawingml/2006/main" noChangeAspect="1"/>
             </wp:cNvGraphicFramePr>
@@ -1298,7 +1291,7 @@
               <a:graphicData uri="http://schemas.openxmlformats.org/drawingml/2006/picture">
                 <pic:pic xmlns:pic="http://schemas.openxmlformats.org/drawingml/2006/picture">
                   <pic:nvPicPr>
-                    <pic:cNvPr id="6" name="Picture 6" descr="Chart, line chart&#10;&#10;Description automatically generated"/>
+                    <pic:cNvPr id="42" name="Picture 42" descr="Chart, line chart&#10;&#10;Description automatically generated"/>
                     <pic:cNvPicPr/>
                   </pic:nvPicPr>
                   <pic:blipFill>
@@ -1310,7 +1303,7 @@
                   <pic:spPr>
                     <a:xfrm>
                       <a:off x="0" y="0"/>
-                      <a:ext cx="5943600" cy="2275840"/>
+                      <a:ext cx="5943600" cy="2291080"/>
                     </a:xfrm>
                     <a:prstGeom prst="rect">
                       <a:avLst/>
@@ -1332,6 +1325,16 @@
           <w:szCs w:val="32"/>
         </w:rPr>
       </w:pPr>
+    </w:p>
+    <w:p>
+      <w:pPr>
+        <w:rPr>
+          <w:i/>
+          <w:iCs/>
+          <w:sz w:val="32"/>
+          <w:szCs w:val="32"/>
+        </w:rPr>
+      </w:pPr>
       <w:r>
         <w:rPr>
           <w:i/>
@@ -1364,10 +1367,10 @@
           <w:szCs w:val="32"/>
         </w:rPr>
         <w:drawing>
-          <wp:inline distT="0" distB="0" distL="0" distR="0" wp14:anchorId="5A841F16" wp14:editId="71988DEB">
-            <wp:extent cx="5382376" cy="1810003"/>
+          <wp:inline distT="0" distB="0" distL="0" distR="0" wp14:anchorId="0B0FCDA0" wp14:editId="785025EC">
+            <wp:extent cx="4515480" cy="1638529"/>
             <wp:effectExtent l="0" t="0" r="0" b="0"/>
-            <wp:docPr id="3" name="Picture 3" descr="Graphical user interface, application&#10;&#10;Description automatically generated"/>
+            <wp:docPr id="37" name="Picture 37" descr="Graphical user interface, text, application&#10;&#10;Description automatically generated"/>
             <wp:cNvGraphicFramePr>
               <a:graphicFrameLocks xmlns:a="http://schemas.openxmlformats.org/drawingml/2006/main" noChangeAspect="1"/>
             </wp:cNvGraphicFramePr>
@@ -1375,7 +1378,7 @@
               <a:graphicData uri="http://schemas.openxmlformats.org/drawingml/2006/picture">
                 <pic:pic xmlns:pic="http://schemas.openxmlformats.org/drawingml/2006/picture">
                   <pic:nvPicPr>
-                    <pic:cNvPr id="3" name="Picture 3" descr="Graphical user interface, application&#10;&#10;Description automatically generated"/>
+                    <pic:cNvPr id="37" name="Picture 37" descr="Graphical user interface, text, application&#10;&#10;Description automatically generated"/>
                     <pic:cNvPicPr/>
                   </pic:nvPicPr>
                   <pic:blipFill>
@@ -1387,7 +1390,7 @@
                   <pic:spPr>
                     <a:xfrm>
                       <a:off x="0" y="0"/>
-                      <a:ext cx="5382376" cy="1810003"/>
+                      <a:ext cx="4515480" cy="1638529"/>
                     </a:xfrm>
                     <a:prstGeom prst="rect">
                       <a:avLst/>
@@ -1402,29 +1405,22 @@
     </w:p>
     <w:p>
       <w:pPr>
-        <w:pBdr>
-          <w:bottom w:val="single" w:sz="6" w:space="1" w:color="auto"/>
-        </w:pBdr>
-        <w:rPr>
-          <w:b/>
-          <w:bCs/>
-          <w:sz w:val="32"/>
-          <w:szCs w:val="32"/>
-        </w:rPr>
-      </w:pPr>
-      <w:r>
-        <w:rPr>
-          <w:b/>
-          <w:bCs/>
+        <w:rPr>
+          <w:sz w:val="32"/>
+          <w:szCs w:val="32"/>
+        </w:rPr>
+      </w:pPr>
+      <w:r>
+        <w:rPr>
           <w:sz w:val="32"/>
           <w:szCs w:val="32"/>
         </w:rPr>
         <w:lastRenderedPageBreak/>
         <w:drawing>
-          <wp:inline distT="0" distB="0" distL="0" distR="0" wp14:anchorId="66880475" wp14:editId="0B1FDFF0">
-            <wp:extent cx="3448531" cy="5496692"/>
-            <wp:effectExtent l="0" t="0" r="0" b="8890"/>
-            <wp:docPr id="7" name="Picture 7" descr="Chart, scatter chart&#10;&#10;Description automatically generated"/>
+          <wp:inline distT="0" distB="0" distL="0" distR="0" wp14:anchorId="2404DF39" wp14:editId="69F442AE">
+            <wp:extent cx="3343742" cy="5515745"/>
+            <wp:effectExtent l="0" t="0" r="9525" b="8890"/>
+            <wp:docPr id="43" name="Picture 43" descr="Chart, scatter chart&#10;&#10;Description automatically generated"/>
             <wp:cNvGraphicFramePr>
               <a:graphicFrameLocks xmlns:a="http://schemas.openxmlformats.org/drawingml/2006/main" noChangeAspect="1"/>
             </wp:cNvGraphicFramePr>
@@ -1432,7 +1428,7 @@
               <a:graphicData uri="http://schemas.openxmlformats.org/drawingml/2006/picture">
                 <pic:pic xmlns:pic="http://schemas.openxmlformats.org/drawingml/2006/picture">
                   <pic:nvPicPr>
-                    <pic:cNvPr id="7" name="Picture 7" descr="Chart, scatter chart&#10;&#10;Description automatically generated"/>
+                    <pic:cNvPr id="43" name="Picture 43" descr="Chart, scatter chart&#10;&#10;Description automatically generated"/>
                     <pic:cNvPicPr/>
                   </pic:nvPicPr>
                   <pic:blipFill>
@@ -1444,7 +1440,7 @@
                   <pic:spPr>
                     <a:xfrm>
                       <a:off x="0" y="0"/>
-                      <a:ext cx="3448531" cy="5496692"/>
+                      <a:ext cx="3343742" cy="5515745"/>
                     </a:xfrm>
                     <a:prstGeom prst="rect">
                       <a:avLst/>
@@ -1459,6 +1455,19 @@
     </w:p>
     <w:p>
       <w:pPr>
+        <w:pBdr>
+          <w:bottom w:val="single" w:sz="6" w:space="1" w:color="auto"/>
+        </w:pBdr>
+        <w:rPr>
+          <w:b/>
+          <w:bCs/>
+          <w:sz w:val="32"/>
+          <w:szCs w:val="32"/>
+        </w:rPr>
+      </w:pPr>
+    </w:p>
+    <w:p>
+      <w:pPr>
         <w:rPr>
           <w:b/>
           <w:bCs/>
@@ -1517,17 +1526,8 @@
           <w:sz w:val="28"/>
           <w:szCs w:val="28"/>
         </w:rPr>
-        <w:t xml:space="preserve">The following architecture </w:t>
-      </w:r>
-      <w:proofErr w:type="gramStart"/>
-      <w:r>
-        <w:rPr>
-          <w:sz w:val="28"/>
-          <w:szCs w:val="28"/>
-        </w:rPr>
-        <w:t>similar to</w:t>
-      </w:r>
-      <w:proofErr w:type="gramEnd"/>
+        <w:t>The following architecture</w:t>
+      </w:r>
       <w:r>
         <w:rPr>
           <w:sz w:val="28"/>
@@ -1535,21 +1535,12 @@
         </w:rPr>
         <w:t xml:space="preserve"> </w:t>
       </w:r>
-      <w:proofErr w:type="spellStart"/>
-      <w:r>
-        <w:rPr>
-          <w:sz w:val="28"/>
-          <w:szCs w:val="28"/>
-        </w:rPr>
-        <w:t>AlexNet</w:t>
-      </w:r>
-      <w:proofErr w:type="spellEnd"/>
-      <w:r>
-        <w:rPr>
-          <w:sz w:val="28"/>
-          <w:szCs w:val="28"/>
-        </w:rPr>
-        <w:t xml:space="preserve"> was used:</w:t>
+      <w:r>
+        <w:rPr>
+          <w:sz w:val="28"/>
+          <w:szCs w:val="28"/>
+        </w:rPr>
+        <w:t>was used:</w:t>
       </w:r>
     </w:p>
     <w:p>
@@ -1597,6 +1588,7 @@
           <w:sz w:val="28"/>
           <w:szCs w:val="28"/>
         </w:rPr>
+        <w:lastRenderedPageBreak/>
         <w:t>ReLU</w:t>
       </w:r>
       <w:proofErr w:type="spellEnd"/>
@@ -1625,7 +1617,6 @@
           <w:sz w:val="28"/>
           <w:szCs w:val="28"/>
         </w:rPr>
-        <w:lastRenderedPageBreak/>
         <w:t xml:space="preserve">Convolutional layer with </w:t>
       </w:r>
       <w:r>
@@ -1993,23 +1984,21 @@
           <w:sz w:val="28"/>
           <w:szCs w:val="28"/>
         </w:rPr>
-        <w:t xml:space="preserve"> parameters in </w:t>
-      </w:r>
-      <w:proofErr w:type="gramStart"/>
-      <w:r>
-        <w:rPr>
-          <w:sz w:val="28"/>
-          <w:szCs w:val="28"/>
-        </w:rPr>
-        <w:t>the all</w:t>
-      </w:r>
-      <w:proofErr w:type="gramEnd"/>
-      <w:r>
-        <w:rPr>
-          <w:sz w:val="28"/>
-          <w:szCs w:val="28"/>
-        </w:rPr>
-        <w:t xml:space="preserve"> convolutional model is 179,000 parameters. In the basic CNN used in the previous section, the total number of parameters was 38.6 million parameters.</w:t>
+        <w:t xml:space="preserve"> parameters in the all convolutional model is 179,000 parameters. In the basic CNN used in the previous section, the total number of parameters was </w:t>
+      </w:r>
+      <w:r>
+        <w:rPr>
+          <w:sz w:val="28"/>
+          <w:szCs w:val="28"/>
+        </w:rPr>
+        <w:t>3.7</w:t>
+      </w:r>
+      <w:r>
+        <w:rPr>
+          <w:sz w:val="28"/>
+          <w:szCs w:val="28"/>
+        </w:rPr>
+        <w:t xml:space="preserve"> million parameters.</w:t>
       </w:r>
     </w:p>
     <w:p>
@@ -2735,7 +2724,21 @@
           <w:sz w:val="28"/>
           <w:szCs w:val="28"/>
         </w:rPr>
-        <w:t>Convolutional layer with 8 input channels, 32 output channels, and kernel size 5</w:t>
+        <w:t xml:space="preserve">Convolutional layer with 8 input channels, </w:t>
+      </w:r>
+      <w:r>
+        <w:rPr>
+          <w:sz w:val="28"/>
+          <w:szCs w:val="28"/>
+        </w:rPr>
+        <w:t>11</w:t>
+      </w:r>
+      <w:r>
+        <w:rPr>
+          <w:sz w:val="28"/>
+          <w:szCs w:val="28"/>
+        </w:rPr>
+        <w:t xml:space="preserve"> output channels, and kernel size 5</w:t>
       </w:r>
     </w:p>
     <w:p>
@@ -2804,7 +2807,35 @@
           <w:sz w:val="28"/>
           <w:szCs w:val="28"/>
         </w:rPr>
-        <w:t>Convolutional layer with 32 input channels, 128 output channels, and kernel size 3</w:t>
+        <w:t xml:space="preserve">Convolutional layer with </w:t>
+      </w:r>
+      <w:r>
+        <w:rPr>
+          <w:sz w:val="28"/>
+          <w:szCs w:val="28"/>
+        </w:rPr>
+        <w:t>11</w:t>
+      </w:r>
+      <w:r>
+        <w:rPr>
+          <w:sz w:val="28"/>
+          <w:szCs w:val="28"/>
+        </w:rPr>
+        <w:t xml:space="preserve"> input channels, </w:t>
+      </w:r>
+      <w:r>
+        <w:rPr>
+          <w:sz w:val="28"/>
+          <w:szCs w:val="28"/>
+        </w:rPr>
+        <w:t>24</w:t>
+      </w:r>
+      <w:r>
+        <w:rPr>
+          <w:sz w:val="28"/>
+          <w:szCs w:val="28"/>
+        </w:rPr>
+        <w:t xml:space="preserve"> output channels, and kernel size 3</w:t>
       </w:r>
     </w:p>
     <w:p>
@@ -2873,7 +2904,35 @@
           <w:sz w:val="28"/>
           <w:szCs w:val="28"/>
         </w:rPr>
-        <w:t xml:space="preserve"> Fully connected layer using 32758 input features and 1152 output features</w:t>
+        <w:t xml:space="preserve"> Fully connected layer using </w:t>
+      </w:r>
+      <w:r>
+        <w:rPr>
+          <w:sz w:val="28"/>
+          <w:szCs w:val="28"/>
+        </w:rPr>
+        <w:t>6144</w:t>
+      </w:r>
+      <w:r>
+        <w:rPr>
+          <w:sz w:val="28"/>
+          <w:szCs w:val="28"/>
+        </w:rPr>
+        <w:t xml:space="preserve"> input features and </w:t>
+      </w:r>
+      <w:r>
+        <w:rPr>
+          <w:sz w:val="28"/>
+          <w:szCs w:val="28"/>
+        </w:rPr>
+        <w:t>576</w:t>
+      </w:r>
+      <w:r>
+        <w:rPr>
+          <w:sz w:val="28"/>
+          <w:szCs w:val="28"/>
+        </w:rPr>
+        <w:t xml:space="preserve"> output features</w:t>
       </w:r>
     </w:p>
     <w:p>
@@ -2936,7 +2995,35 @@
           <w:sz w:val="28"/>
           <w:szCs w:val="28"/>
         </w:rPr>
-        <w:t>Fully connected layer using 1152 input features and 576 output features</w:t>
+        <w:t xml:space="preserve">Fully connected layer using </w:t>
+      </w:r>
+      <w:r>
+        <w:rPr>
+          <w:sz w:val="28"/>
+          <w:szCs w:val="28"/>
+        </w:rPr>
+        <w:t>576</w:t>
+      </w:r>
+      <w:r>
+        <w:rPr>
+          <w:sz w:val="28"/>
+          <w:szCs w:val="28"/>
+        </w:rPr>
+        <w:t xml:space="preserve"> input features and </w:t>
+      </w:r>
+      <w:r>
+        <w:rPr>
+          <w:sz w:val="28"/>
+          <w:szCs w:val="28"/>
+        </w:rPr>
+        <w:t>256</w:t>
+      </w:r>
+      <w:r>
+        <w:rPr>
+          <w:sz w:val="28"/>
+          <w:szCs w:val="28"/>
+        </w:rPr>
+        <w:t xml:space="preserve"> output features</w:t>
       </w:r>
     </w:p>
     <w:p>
@@ -3026,7 +3113,35 @@
           <w:sz w:val="28"/>
           <w:szCs w:val="28"/>
         </w:rPr>
-        <w:t>Fully connected layer using 576 input features and 256 output features</w:t>
+        <w:t xml:space="preserve">Fully connected layer using </w:t>
+      </w:r>
+      <w:r>
+        <w:rPr>
+          <w:sz w:val="28"/>
+          <w:szCs w:val="28"/>
+        </w:rPr>
+        <w:t>256</w:t>
+      </w:r>
+      <w:r>
+        <w:rPr>
+          <w:sz w:val="28"/>
+          <w:szCs w:val="28"/>
+        </w:rPr>
+        <w:t xml:space="preserve"> input features and </w:t>
+      </w:r>
+      <w:r>
+        <w:rPr>
+          <w:sz w:val="28"/>
+          <w:szCs w:val="28"/>
+        </w:rPr>
+        <w:t>128</w:t>
+      </w:r>
+      <w:r>
+        <w:rPr>
+          <w:sz w:val="28"/>
+          <w:szCs w:val="28"/>
+        </w:rPr>
+        <w:t xml:space="preserve"> output features</w:t>
       </w:r>
     </w:p>
     <w:p>
@@ -3116,7 +3231,21 @@
           <w:sz w:val="28"/>
           <w:szCs w:val="28"/>
         </w:rPr>
-        <w:t>Fully connected layer using 256 input features and 101 output features</w:t>
+        <w:t xml:space="preserve">Fully connected layer using </w:t>
+      </w:r>
+      <w:r>
+        <w:rPr>
+          <w:sz w:val="28"/>
+          <w:szCs w:val="28"/>
+        </w:rPr>
+        <w:t>128</w:t>
+      </w:r>
+      <w:r>
+        <w:rPr>
+          <w:sz w:val="28"/>
+          <w:szCs w:val="28"/>
+        </w:rPr>
+        <w:t xml:space="preserve"> input features and 101 output features</w:t>
       </w:r>
     </w:p>
     <w:p>
@@ -3137,10 +3266,10 @@
         </w:rPr>
         <w:lastRenderedPageBreak/>
         <w:drawing>
-          <wp:inline distT="0" distB="0" distL="0" distR="0" wp14:anchorId="77AC79D6" wp14:editId="2ECAF26A">
-            <wp:extent cx="5048955" cy="2133898"/>
-            <wp:effectExtent l="0" t="0" r="0" b="0"/>
-            <wp:docPr id="14" name="Picture 14" descr="Text&#10;&#10;Description automatically generated"/>
+          <wp:inline distT="0" distB="0" distL="0" distR="0" wp14:anchorId="6FF2A851" wp14:editId="4B3021BD">
+            <wp:extent cx="5058481" cy="2248214"/>
+            <wp:effectExtent l="0" t="0" r="8890" b="0"/>
+            <wp:docPr id="39" name="Picture 39" descr="Text&#10;&#10;Description automatically generated"/>
             <wp:cNvGraphicFramePr>
               <a:graphicFrameLocks xmlns:a="http://schemas.openxmlformats.org/drawingml/2006/main" noChangeAspect="1"/>
             </wp:cNvGraphicFramePr>
@@ -3148,7 +3277,7 @@
               <a:graphicData uri="http://schemas.openxmlformats.org/drawingml/2006/picture">
                 <pic:pic xmlns:pic="http://schemas.openxmlformats.org/drawingml/2006/picture">
                   <pic:nvPicPr>
-                    <pic:cNvPr id="14" name="Picture 14" descr="Text&#10;&#10;Description automatically generated"/>
+                    <pic:cNvPr id="39" name="Picture 39" descr="Text&#10;&#10;Description automatically generated"/>
                     <pic:cNvPicPr/>
                   </pic:nvPicPr>
                   <pic:blipFill>
@@ -3160,7 +3289,7 @@
                   <pic:spPr>
                     <a:xfrm>
                       <a:off x="0" y="0"/>
-                      <a:ext cx="5048955" cy="2133898"/>
+                      <a:ext cx="5058481" cy="2248214"/>
                     </a:xfrm>
                     <a:prstGeom prst="rect">
                       <a:avLst/>
@@ -3210,16 +3339,6 @@
         </w:rPr>
         <w:t>:</w:t>
       </w:r>
-    </w:p>
-    <w:p>
-      <w:pPr>
-        <w:rPr>
-          <w:i/>
-          <w:iCs/>
-          <w:sz w:val="32"/>
-          <w:szCs w:val="32"/>
-        </w:rPr>
-      </w:pPr>
       <w:r>
         <w:rPr>
           <w:i/>
@@ -3228,10 +3347,10 @@
           <w:szCs w:val="32"/>
         </w:rPr>
         <w:drawing>
-          <wp:inline distT="0" distB="0" distL="0" distR="0" wp14:anchorId="16042AA0" wp14:editId="66F4F336">
-            <wp:extent cx="5943600" cy="2298700"/>
-            <wp:effectExtent l="0" t="0" r="0" b="6350"/>
-            <wp:docPr id="25" name="Picture 25" descr="Chart, background pattern&#10;&#10;Description automatically generated"/>
+          <wp:inline distT="0" distB="0" distL="0" distR="0" wp14:anchorId="4D117FDF" wp14:editId="2296F75C">
+            <wp:extent cx="5943600" cy="2272030"/>
+            <wp:effectExtent l="0" t="0" r="0" b="0"/>
+            <wp:docPr id="45" name="Picture 45" descr="Chart, line chart&#10;&#10;Description automatically generated"/>
             <wp:cNvGraphicFramePr>
               <a:graphicFrameLocks xmlns:a="http://schemas.openxmlformats.org/drawingml/2006/main" noChangeAspect="1"/>
             </wp:cNvGraphicFramePr>
@@ -3239,7 +3358,7 @@
               <a:graphicData uri="http://schemas.openxmlformats.org/drawingml/2006/picture">
                 <pic:pic xmlns:pic="http://schemas.openxmlformats.org/drawingml/2006/picture">
                   <pic:nvPicPr>
-                    <pic:cNvPr id="25" name="Picture 25" descr="Chart, background pattern&#10;&#10;Description automatically generated"/>
+                    <pic:cNvPr id="45" name="Picture 45" descr="Chart, line chart&#10;&#10;Description automatically generated"/>
                     <pic:cNvPicPr/>
                   </pic:nvPicPr>
                   <pic:blipFill>
@@ -3251,7 +3370,7 @@
                   <pic:spPr>
                     <a:xfrm>
                       <a:off x="0" y="0"/>
-                      <a:ext cx="5943600" cy="2298700"/>
+                      <a:ext cx="5943600" cy="2272030"/>
                     </a:xfrm>
                     <a:prstGeom prst="rect">
                       <a:avLst/>
@@ -3263,15 +3382,6 @@
           </wp:inline>
         </w:drawing>
       </w:r>
-      <w:r>
-        <w:rPr>
-          <w:i/>
-          <w:iCs/>
-          <w:sz w:val="32"/>
-          <w:szCs w:val="32"/>
-        </w:rPr>
-        <w:t xml:space="preserve"> </w:t>
-      </w:r>
     </w:p>
     <w:p>
       <w:pPr>
@@ -3329,10 +3439,10 @@
           <w:szCs w:val="32"/>
         </w:rPr>
         <w:drawing>
-          <wp:inline distT="0" distB="0" distL="0" distR="0" wp14:anchorId="5F909DA8" wp14:editId="7DC27950">
-            <wp:extent cx="5943600" cy="2289810"/>
-            <wp:effectExtent l="0" t="0" r="0" b="0"/>
-            <wp:docPr id="26" name="Picture 26" descr="Chart, line chart&#10;&#10;Description automatically generated"/>
+          <wp:inline distT="0" distB="0" distL="0" distR="0" wp14:anchorId="0F60CD41" wp14:editId="4131A4DA">
+            <wp:extent cx="5943600" cy="2265045"/>
+            <wp:effectExtent l="0" t="0" r="0" b="1905"/>
+            <wp:docPr id="46" name="Picture 46" descr="Chart, line chart&#10;&#10;Description automatically generated"/>
             <wp:cNvGraphicFramePr>
               <a:graphicFrameLocks xmlns:a="http://schemas.openxmlformats.org/drawingml/2006/main" noChangeAspect="1"/>
             </wp:cNvGraphicFramePr>
@@ -3340,7 +3450,7 @@
               <a:graphicData uri="http://schemas.openxmlformats.org/drawingml/2006/picture">
                 <pic:pic xmlns:pic="http://schemas.openxmlformats.org/drawingml/2006/picture">
                   <pic:nvPicPr>
-                    <pic:cNvPr id="26" name="Picture 26" descr="Chart, line chart&#10;&#10;Description automatically generated"/>
+                    <pic:cNvPr id="46" name="Picture 46" descr="Chart, line chart&#10;&#10;Description automatically generated"/>
                     <pic:cNvPicPr/>
                   </pic:nvPicPr>
                   <pic:blipFill>
@@ -3352,7 +3462,7 @@
                   <pic:spPr>
                     <a:xfrm>
                       <a:off x="0" y="0"/>
-                      <a:ext cx="5943600" cy="2289810"/>
+                      <a:ext cx="5943600" cy="2265045"/>
                     </a:xfrm>
                     <a:prstGeom prst="rect">
                       <a:avLst/>
@@ -3420,10 +3530,10 @@
           <w:szCs w:val="32"/>
         </w:rPr>
         <w:drawing>
-          <wp:inline distT="0" distB="0" distL="0" distR="0" wp14:anchorId="2670706F" wp14:editId="133B4D9A">
-            <wp:extent cx="5943600" cy="2280285"/>
-            <wp:effectExtent l="0" t="0" r="0" b="5715"/>
-            <wp:docPr id="27" name="Picture 27" descr="Chart, line chart&#10;&#10;Description automatically generated"/>
+          <wp:inline distT="0" distB="0" distL="0" distR="0" wp14:anchorId="4A089FDD" wp14:editId="3F6F65AD">
+            <wp:extent cx="5943600" cy="2275840"/>
+            <wp:effectExtent l="0" t="0" r="0" b="0"/>
+            <wp:docPr id="47" name="Picture 47" descr="Chart, line chart&#10;&#10;Description automatically generated"/>
             <wp:cNvGraphicFramePr>
               <a:graphicFrameLocks xmlns:a="http://schemas.openxmlformats.org/drawingml/2006/main" noChangeAspect="1"/>
             </wp:cNvGraphicFramePr>
@@ -3431,7 +3541,7 @@
               <a:graphicData uri="http://schemas.openxmlformats.org/drawingml/2006/picture">
                 <pic:pic xmlns:pic="http://schemas.openxmlformats.org/drawingml/2006/picture">
                   <pic:nvPicPr>
-                    <pic:cNvPr id="27" name="Picture 27" descr="Chart, line chart&#10;&#10;Description automatically generated"/>
+                    <pic:cNvPr id="47" name="Picture 47" descr="Chart, line chart&#10;&#10;Description automatically generated"/>
                     <pic:cNvPicPr/>
                   </pic:nvPicPr>
                   <pic:blipFill>
@@ -3443,7 +3553,7 @@
                   <pic:spPr>
                     <a:xfrm>
                       <a:off x="0" y="0"/>
-                      <a:ext cx="5943600" cy="2280285"/>
+                      <a:ext cx="5943600" cy="2275840"/>
                     </a:xfrm>
                     <a:prstGeom prst="rect">
                       <a:avLst/>
@@ -3521,10 +3631,10 @@
           <w:szCs w:val="32"/>
         </w:rPr>
         <w:drawing>
-          <wp:inline distT="0" distB="0" distL="0" distR="0" wp14:anchorId="50275349" wp14:editId="0FB2E646">
-            <wp:extent cx="4601217" cy="1638529"/>
-            <wp:effectExtent l="0" t="0" r="0" b="0"/>
-            <wp:docPr id="16" name="Picture 16" descr="Graphical user interface, text, application&#10;&#10;Description automatically generated"/>
+          <wp:inline distT="0" distB="0" distL="0" distR="0" wp14:anchorId="4D13EE77" wp14:editId="10B038EE">
+            <wp:extent cx="4544059" cy="1600423"/>
+            <wp:effectExtent l="0" t="0" r="9525" b="0"/>
+            <wp:docPr id="38" name="Picture 38" descr="Graphical user interface, text, application&#10;&#10;Description automatically generated"/>
             <wp:cNvGraphicFramePr>
               <a:graphicFrameLocks xmlns:a="http://schemas.openxmlformats.org/drawingml/2006/main" noChangeAspect="1"/>
             </wp:cNvGraphicFramePr>
@@ -3532,7 +3642,7 @@
               <a:graphicData uri="http://schemas.openxmlformats.org/drawingml/2006/picture">
                 <pic:pic xmlns:pic="http://schemas.openxmlformats.org/drawingml/2006/picture">
                   <pic:nvPicPr>
-                    <pic:cNvPr id="16" name="Picture 16" descr="Graphical user interface, text, application&#10;&#10;Description automatically generated"/>
+                    <pic:cNvPr id="38" name="Picture 38" descr="Graphical user interface, text, application&#10;&#10;Description automatically generated"/>
                     <pic:cNvPicPr/>
                   </pic:nvPicPr>
                   <pic:blipFill>
@@ -3544,7 +3654,7 @@
                   <pic:spPr>
                     <a:xfrm>
                       <a:off x="0" y="0"/>
-                      <a:ext cx="4601217" cy="1638529"/>
+                      <a:ext cx="4544059" cy="1600423"/>
                     </a:xfrm>
                     <a:prstGeom prst="rect">
                       <a:avLst/>
@@ -3577,10 +3687,10 @@
           <w:szCs w:val="32"/>
         </w:rPr>
         <w:drawing>
-          <wp:inline distT="0" distB="0" distL="0" distR="0" wp14:anchorId="7E92D1B4" wp14:editId="0043AACA">
-            <wp:extent cx="3124200" cy="5249017"/>
-            <wp:effectExtent l="0" t="0" r="0" b="8890"/>
-            <wp:docPr id="24" name="Picture 24" descr="Chart, scatter chart&#10;&#10;Description automatically generated"/>
+          <wp:inline distT="0" distB="0" distL="0" distR="0" wp14:anchorId="7A89267C" wp14:editId="68B0E84E">
+            <wp:extent cx="3205271" cy="5162550"/>
+            <wp:effectExtent l="0" t="0" r="0" b="0"/>
+            <wp:docPr id="44" name="Picture 44" descr="Chart, scatter chart&#10;&#10;Description automatically generated"/>
             <wp:cNvGraphicFramePr>
               <a:graphicFrameLocks xmlns:a="http://schemas.openxmlformats.org/drawingml/2006/main" noChangeAspect="1"/>
             </wp:cNvGraphicFramePr>
@@ -3588,7 +3698,7 @@
               <a:graphicData uri="http://schemas.openxmlformats.org/drawingml/2006/picture">
                 <pic:pic xmlns:pic="http://schemas.openxmlformats.org/drawingml/2006/picture">
                   <pic:nvPicPr>
-                    <pic:cNvPr id="24" name="Picture 24" descr="Chart, scatter chart&#10;&#10;Description automatically generated"/>
+                    <pic:cNvPr id="44" name="Picture 44" descr="Chart, scatter chart&#10;&#10;Description automatically generated"/>
                     <pic:cNvPicPr/>
                   </pic:nvPicPr>
                   <pic:blipFill>
@@ -3600,7 +3710,7 @@
                   <pic:spPr>
                     <a:xfrm>
                       <a:off x="0" y="0"/>
-                      <a:ext cx="3125851" cy="5251790"/>
+                      <a:ext cx="3208410" cy="5167606"/>
                     </a:xfrm>
                     <a:prstGeom prst="rect">
                       <a:avLst/>
@@ -3642,6 +3752,7 @@
           <w:sz w:val="40"/>
           <w:szCs w:val="40"/>
         </w:rPr>
+        <w:lastRenderedPageBreak/>
         <w:t>Transfer Learning</w:t>
       </w:r>
     </w:p>
@@ -3766,20 +3877,12 @@
     </w:p>
     <w:p>
       <w:pPr>
-        <w:rPr>
-          <w:sz w:val="28"/>
-          <w:szCs w:val="28"/>
-        </w:rPr>
-      </w:pPr>
-      <w:r>
-        <w:rPr>
-          <w:i/>
-          <w:iCs/>
-          <w:sz w:val="32"/>
-          <w:szCs w:val="32"/>
-        </w:rPr>
-        <w:tab/>
-      </w:r>
+        <w:ind w:left="720"/>
+        <w:rPr>
+          <w:sz w:val="28"/>
+          <w:szCs w:val="28"/>
+        </w:rPr>
+      </w:pPr>
       <w:r>
         <w:rPr>
           <w:sz w:val="28"/>

</xml_diff>